<commit_message>
SmartApps Backend: Updated server setup documentation for RabbitMQ
</commit_message>
<xml_diff>
--- a/Docs/SmartApps.Server.Overview.docx
+++ b/Docs/SmartApps.Server.Overview.docx
@@ -1,6 +1,6 @@
 
 <file path=word/document.xml><?xml version="1.0" encoding="utf-8"?>
-<w:document xmlns:wpc="http://schemas.microsoft.com/office/word/2010/wordprocessingCanvas" xmlns:mc="http://schemas.openxmlformats.org/markup-compatibility/2006" xmlns:o="urn:schemas-microsoft-com:office:office" xmlns:r="http://schemas.openxmlformats.org/officeDocument/2006/relationships" xmlns:m="http://schemas.openxmlformats.org/officeDocument/2006/math" xmlns:v="urn:schemas-microsoft-com:vml" xmlns:wp14="http://schemas.microsoft.com/office/word/2010/wordprocessingDrawing" xmlns:wp="http://schemas.openxmlformats.org/drawingml/2006/wordprocessingDrawing" xmlns:w10="urn:schemas-microsoft-com:office:word" xmlns:w="http://schemas.openxmlformats.org/wordprocessingml/2006/main" xmlns:w14="http://schemas.microsoft.com/office/word/2010/wordml" xmlns:wpg="http://schemas.microsoft.com/office/word/2010/wordprocessingGroup" xmlns:wpi="http://schemas.microsoft.com/office/word/2010/wordprocessingInk" xmlns:wne="http://schemas.microsoft.com/office/word/2006/wordml" xmlns:wps="http://schemas.microsoft.com/office/word/2010/wordprocessingShape" mc:Ignorable="w14 wp14">
+<w:document xmlns:ve="http://schemas.openxmlformats.org/markup-compatibility/2006" xmlns:o="urn:schemas-microsoft-com:office:office" xmlns:r="http://schemas.openxmlformats.org/officeDocument/2006/relationships" xmlns:m="http://schemas.openxmlformats.org/officeDocument/2006/math" xmlns:v="urn:schemas-microsoft-com:vml" xmlns:wp="http://schemas.openxmlformats.org/drawingml/2006/wordprocessingDrawing" xmlns:w10="urn:schemas-microsoft-com:office:word" xmlns:w="http://schemas.openxmlformats.org/wordprocessingml/2006/main" xmlns:wne="http://schemas.microsoft.com/office/word/2006/wordml">
   <w:body>
     <w:p>
       <w:pPr>
@@ -10,19 +10,8 @@
       <w:r>
         <w:t xml:space="preserve">Neato </w:t>
       </w:r>
-      <w:proofErr w:type="spellStart"/>
-      <w:r>
-        <w:rPr>
-          <w:lang w:val="en-US"/>
-        </w:rPr>
-        <w:t>SmartApps</w:t>
-      </w:r>
-      <w:proofErr w:type="spellEnd"/>
-      <w:r>
-        <w:rPr>
-          <w:lang w:val="en-US"/>
-        </w:rPr>
-        <w:t xml:space="preserve"> Backend – Overview</w:t>
+      <w:r>
+        <w:t>SmartApps Backend – Overview</w:t>
       </w:r>
       <w:bookmarkEnd w:id="0"/>
     </w:p>
@@ -37,7 +26,10 @@
         <w:t xml:space="preserve">Last updated: </w:t>
       </w:r>
       <w:r>
-        <w:t>02/07/2013</w:t>
+        <w:t>05/28</w:t>
+      </w:r>
+      <w:r>
+        <w:t>/2013</w:t>
       </w:r>
       <w:bookmarkStart w:id="1" w:name="_GoBack"/>
       <w:bookmarkEnd w:id="1"/>
@@ -54,7 +46,7 @@
           <w:insideH w:val="single" w:sz="4" w:space="0" w:color="000000"/>
           <w:insideV w:val="single" w:sz="4" w:space="0" w:color="000000"/>
         </w:tblBorders>
-        <w:tblLook w:val="04A0" w:firstRow="1" w:lastRow="0" w:firstColumn="1" w:lastColumn="0" w:noHBand="0" w:noVBand="1"/>
+        <w:tblLook w:val="04A0"/>
       </w:tblPr>
       <w:tblGrid>
         <w:gridCol w:w="1548"/>
@@ -341,6 +333,57 @@
           </w:p>
         </w:tc>
       </w:tr>
+      <w:tr>
+        <w:tc>
+          <w:tcPr>
+            <w:tcW w:w="1548" w:type="dxa"/>
+          </w:tcPr>
+          <w:p>
+            <w:pPr>
+              <w:spacing w:line="240" w:lineRule="auto"/>
+              <w:jc w:val="center"/>
+            </w:pPr>
+            <w:r>
+              <w:t>05/28/2013</w:t>
+            </w:r>
+          </w:p>
+        </w:tc>
+        <w:tc>
+          <w:tcPr>
+            <w:tcW w:w="1350" w:type="dxa"/>
+          </w:tcPr>
+          <w:p>
+            <w:pPr>
+              <w:spacing w:line="240" w:lineRule="auto"/>
+              <w:jc w:val="center"/>
+            </w:pPr>
+            <w:r>
+              <w:t>0.6</w:t>
+            </w:r>
+          </w:p>
+        </w:tc>
+        <w:tc>
+          <w:tcPr>
+            <w:tcW w:w="6678" w:type="dxa"/>
+          </w:tcPr>
+          <w:p>
+            <w:pPr>
+              <w:spacing w:line="240" w:lineRule="auto"/>
+            </w:pPr>
+            <w:r>
+              <w:t xml:space="preserve">Updated for </w:t>
+            </w:r>
+            <w:proofErr w:type="spellStart"/>
+            <w:r>
+              <w:t>RabbitMQ</w:t>
+            </w:r>
+            <w:proofErr w:type="spellEnd"/>
+            <w:r>
+              <w:t xml:space="preserve"> </w:t>
+            </w:r>
+          </w:p>
+        </w:tc>
+      </w:tr>
     </w:tbl>
     <w:p>
       <w:pPr>
@@ -364,13 +407,8 @@
         <w:t>overview of the</w:t>
       </w:r>
       <w:r>
-        <w:t xml:space="preserve"> Neato </w:t>
-      </w:r>
-      <w:proofErr w:type="spellStart"/>
-      <w:r>
-        <w:t>SmartApps</w:t>
-      </w:r>
-      <w:proofErr w:type="spellEnd"/>
+        <w:t xml:space="preserve"> Neato SmartApps</w:t>
+      </w:r>
       <w:r>
         <w:t xml:space="preserve"> web application and it touches upon </w:t>
       </w:r>
@@ -394,15 +432,7 @@
         <w:t xml:space="preserve">This section briefly explains all the technologies that are used </w:t>
       </w:r>
       <w:r>
-        <w:t xml:space="preserve">on the Neato </w:t>
-      </w:r>
-      <w:proofErr w:type="spellStart"/>
-      <w:r>
-        <w:t>SmartApps</w:t>
-      </w:r>
-      <w:proofErr w:type="spellEnd"/>
-      <w:r>
-        <w:t xml:space="preserve"> server.</w:t>
+        <w:t>on the Neato SmartApps server.</w:t>
       </w:r>
     </w:p>
     <w:p>
@@ -411,7 +441,13 @@
       </w:pPr>
       <w:bookmarkStart w:id="4" w:name="_Toc343816297"/>
       <w:r>
-        <w:t xml:space="preserve">Programing </w:t>
+        <w:t>Progra</w:t>
+      </w:r>
+      <w:r>
+        <w:t>m</w:t>
+      </w:r>
+      <w:r>
+        <w:t xml:space="preserve">ming </w:t>
       </w:r>
       <w:r>
         <w:t>Language</w:t>
@@ -546,67 +582,59 @@
         <w:t xml:space="preserve"> and huge community support</w:t>
       </w:r>
       <w:r>
-        <w:t xml:space="preserve">, speed of development is very fast as </w:t>
-      </w:r>
-      <w:proofErr w:type="gramStart"/>
+        <w:t>, speed of development is very fast as compared to other programing languages</w:t>
+      </w:r>
+      <w:r>
+        <w:t>.</w:t>
+      </w:r>
+    </w:p>
+    <w:p/>
+    <w:p>
+      <w:r>
+        <w:t xml:space="preserve">Keeping above points in mind, </w:t>
+      </w:r>
+      <w:r>
+        <w:t xml:space="preserve">we opted for </w:t>
+      </w:r>
+      <w:r>
+        <w:t>PHP for Neato Application development.</w:t>
+      </w:r>
+    </w:p>
+    <w:p>
+      <w:pPr>
+        <w:pStyle w:val="Heading3"/>
+      </w:pPr>
+      <w:bookmarkStart w:id="5" w:name="_Toc343816298"/>
+      <w:r>
+        <w:t>Framework</w:t>
+      </w:r>
+      <w:bookmarkEnd w:id="5"/>
+    </w:p>
+    <w:p>
+      <w:r>
+        <w:t xml:space="preserve">We could have coded the PHP in plain scripting fashion but that </w:t>
+      </w:r>
+      <w:r>
+        <w:t>would have made</w:t>
+      </w:r>
+      <w:r>
+        <w:t xml:space="preserve"> it a maintenance nightmare. Instead of </w:t>
+      </w:r>
+      <w:r>
+        <w:t xml:space="preserve">plain scripting, we compared various </w:t>
+      </w:r>
+      <w:r>
+        <w:t xml:space="preserve">PHP </w:t>
+      </w:r>
+      <w:r>
+        <w:t xml:space="preserve">frameworks </w:t>
+      </w:r>
+      <w:r>
+        <w:t xml:space="preserve">to decide upon the framework that should be used for Neato project. We </w:t>
+      </w:r>
       <w:r>
         <w:t>compared</w:t>
       </w:r>
-      <w:proofErr w:type="gramEnd"/>
-      <w:r>
-        <w:t xml:space="preserve"> to other programing languages</w:t>
-      </w:r>
-      <w:r>
-        <w:t>.</w:t>
-      </w:r>
-    </w:p>
-    <w:p/>
-    <w:p>
-      <w:r>
-        <w:t xml:space="preserve">Keeping above points in mind, </w:t>
-      </w:r>
-      <w:r>
-        <w:t xml:space="preserve">we opted for </w:t>
-      </w:r>
-      <w:r>
-        <w:t>PHP for Neato Application development.</w:t>
-      </w:r>
-    </w:p>
-    <w:p>
-      <w:pPr>
-        <w:pStyle w:val="Heading3"/>
-      </w:pPr>
-      <w:bookmarkStart w:id="5" w:name="_Toc343816298"/>
-      <w:r>
-        <w:t>Framework</w:t>
-      </w:r>
-      <w:bookmarkEnd w:id="5"/>
-    </w:p>
-    <w:p>
-      <w:r>
-        <w:t xml:space="preserve">We could have coded the PHP in plain scripting fashion but that </w:t>
-      </w:r>
-      <w:r>
-        <w:t>would have made</w:t>
-      </w:r>
-      <w:r>
-        <w:t xml:space="preserve"> it a maintenance nightmare. Instead of </w:t>
-      </w:r>
-      <w:r>
-        <w:t xml:space="preserve">plain scripting, we compared various </w:t>
-      </w:r>
-      <w:r>
-        <w:t xml:space="preserve">PHP </w:t>
-      </w:r>
-      <w:r>
-        <w:t xml:space="preserve">frameworks </w:t>
-      </w:r>
-      <w:r>
-        <w:t xml:space="preserve">to decide upon the framework that should be used for Neato project. We </w:t>
-      </w:r>
-      <w:r>
-        <w:t>compared</w:t>
-      </w:r>
       <w:r>
         <w:t xml:space="preserve"> 4 top PHP frameworks </w:t>
       </w:r>
@@ -668,7 +696,7 @@
       <w:r>
         <w:t xml:space="preserve"> (</w:t>
       </w:r>
-      <w:hyperlink r:id="rId9" w:history="1">
+      <w:hyperlink r:id="rId8" w:history="1">
         <w:r>
           <w:rPr>
             <w:rStyle w:val="Hyperlink"/>
@@ -728,6 +756,7 @@
       </w:pPr>
       <w:proofErr w:type="spellStart"/>
       <w:r>
+        <w:lastRenderedPageBreak/>
         <w:t>Yii</w:t>
       </w:r>
       <w:proofErr w:type="spellEnd"/>
@@ -747,7 +776,6 @@
       </w:pPr>
       <w:proofErr w:type="spellStart"/>
       <w:r>
-        <w:lastRenderedPageBreak/>
         <w:t>Yii</w:t>
       </w:r>
       <w:proofErr w:type="spellEnd"/>
@@ -760,11 +788,9 @@
       <w:r>
         <w:t xml:space="preserve">web services for </w:t>
       </w:r>
-      <w:proofErr w:type="spellStart"/>
       <w:r>
         <w:t>SmartApp</w:t>
       </w:r>
-      <w:proofErr w:type="spellEnd"/>
       <w:r>
         <w:t xml:space="preserve"> </w:t>
       </w:r>
@@ -809,7 +835,7 @@
       <w:r>
         <w:t xml:space="preserve">the best performing PHP framework </w:t>
       </w:r>
-      <w:hyperlink r:id="rId10" w:history="1">
+      <w:hyperlink r:id="rId9" w:history="1">
         <w:r>
           <w:rPr>
             <w:rStyle w:val="Hyperlink"/>
@@ -884,7 +910,7 @@
       <w:r>
         <w:t>MySQL 5.3 (</w:t>
       </w:r>
-      <w:hyperlink r:id="rId11" w:history="1">
+      <w:hyperlink r:id="rId10" w:history="1">
         <w:r>
           <w:rPr>
             <w:rStyle w:val="Hyperlink"/>
@@ -1376,13 +1402,8 @@
       <w:bookmarkEnd w:id="8"/>
     </w:p>
     <w:p>
-      <w:proofErr w:type="spellStart"/>
-      <w:r>
-        <w:t>SmartApp</w:t>
-      </w:r>
-      <w:proofErr w:type="spellEnd"/>
-      <w:r>
-        <w:t xml:space="preserve"> requires Jabber server to communicate with the Robots. We are using </w:t>
+      <w:r>
+        <w:t xml:space="preserve">SmartApp requires Jabber server to communicate with the Robots. We are using </w:t>
       </w:r>
       <w:proofErr w:type="spellStart"/>
       <w:r>
@@ -1421,6 +1442,7 @@
         </w:numPr>
       </w:pPr>
       <w:r>
+        <w:lastRenderedPageBreak/>
         <w:t xml:space="preserve">Cross-platform, as </w:t>
       </w:r>
       <w:proofErr w:type="spellStart"/>
@@ -1454,7 +1476,6 @@
         </w:numPr>
       </w:pPr>
       <w:r>
-        <w:lastRenderedPageBreak/>
         <w:t xml:space="preserve">Distributed, we can run </w:t>
       </w:r>
       <w:proofErr w:type="spellStart"/>
@@ -1549,6 +1570,110 @@
         <w:t xml:space="preserve"> server(s).</w:t>
       </w:r>
     </w:p>
+    <w:p/>
+    <w:p>
+      <w:pPr>
+        <w:pStyle w:val="Heading3"/>
+      </w:pPr>
+      <w:proofErr w:type="spellStart"/>
+      <w:r>
+        <w:t>RabbitMQ</w:t>
+      </w:r>
+      <w:proofErr w:type="spellEnd"/>
+    </w:p>
+    <w:p>
+      <w:r>
+        <w:t xml:space="preserve">As SmartApp supports few long running tasks, it is imperative that we perform these tasks asynchronously so that Apache performance is not affected. This application uses </w:t>
+      </w:r>
+      <w:proofErr w:type="spellStart"/>
+      <w:r>
+        <w:t>RabbitMQ</w:t>
+      </w:r>
+      <w:proofErr w:type="spellEnd"/>
+      <w:r>
+        <w:t xml:space="preserve"> to handle long running tasks (like push notification to GCM/iPhone). </w:t>
+      </w:r>
+      <w:proofErr w:type="spellStart"/>
+      <w:r>
+        <w:t>RabbitMQ</w:t>
+      </w:r>
+      <w:proofErr w:type="spellEnd"/>
+      <w:r>
+        <w:t xml:space="preserve"> (</w:t>
+      </w:r>
+      <w:hyperlink r:id="rId11" w:history="1">
+        <w:r>
+          <w:rPr>
+            <w:rStyle w:val="Hyperlink"/>
+          </w:rPr>
+          <w:t>http://www.rabbitmq.com/</w:t>
+        </w:r>
+      </w:hyperlink>
+      <w:r>
+        <w:t xml:space="preserve">) is a producer/consumer messaging framework. We opted for </w:t>
+      </w:r>
+      <w:proofErr w:type="spellStart"/>
+      <w:r>
+        <w:t>RabbitMQ</w:t>
+      </w:r>
+      <w:proofErr w:type="spellEnd"/>
+      <w:r>
+        <w:t xml:space="preserve"> because:</w:t>
+      </w:r>
+    </w:p>
+    <w:p>
+      <w:pPr>
+        <w:numPr>
+          <w:ilvl w:val="0"/>
+          <w:numId w:val="8"/>
+        </w:numPr>
+      </w:pPr>
+      <w:r>
+        <w:t>It is open source and robust messaging solution for all type of applications</w:t>
+      </w:r>
+    </w:p>
+    <w:p>
+      <w:pPr>
+        <w:numPr>
+          <w:ilvl w:val="0"/>
+          <w:numId w:val="8"/>
+        </w:numPr>
+      </w:pPr>
+      <w:r>
+        <w:t>It is very easy to integrate and runs on all major operating systems</w:t>
+      </w:r>
+    </w:p>
+    <w:p>
+      <w:pPr>
+        <w:numPr>
+          <w:ilvl w:val="0"/>
+          <w:numId w:val="8"/>
+        </w:numPr>
+      </w:pPr>
+      <w:r>
+        <w:t xml:space="preserve">There are various wrappers available to encapsulate the actual functioning of the producer/consumers. </w:t>
+      </w:r>
+    </w:p>
+    <w:p>
+      <w:pPr>
+        <w:numPr>
+          <w:ilvl w:val="0"/>
+          <w:numId w:val="8"/>
+        </w:numPr>
+      </w:pPr>
+      <w:r>
+        <w:t xml:space="preserve">We are using </w:t>
+      </w:r>
+      <w:proofErr w:type="spellStart"/>
+      <w:r>
+        <w:t>PHPAMQPLib</w:t>
+      </w:r>
+      <w:proofErr w:type="spellEnd"/>
+      <w:r>
+        <w:t xml:space="preserve"> as a PHP based wrapper.</w:t>
+      </w:r>
+    </w:p>
+    <w:p/>
     <w:p>
       <w:pPr>
         <w:pStyle w:val="Heading3"/>
@@ -1894,6 +2019,7 @@
     <w:p/>
     <w:p>
       <w:r>
+        <w:lastRenderedPageBreak/>
         <w:t xml:space="preserve">Instead of keeping the </w:t>
       </w:r>
       <w:proofErr w:type="spellStart"/>
@@ -1965,7 +2091,6 @@
         <w:rPr>
           <w:noProof/>
         </w:rPr>
-        <w:lastRenderedPageBreak/>
         <w:drawing>
           <wp:inline distT="0" distB="0" distL="0" distR="0">
             <wp:extent cx="5915025" cy="4953000"/>
@@ -1984,10 +2109,10 @@
                     </pic:cNvPicPr>
                   </pic:nvPicPr>
                   <pic:blipFill>
-                    <a:blip r:embed="rId14">
+                    <a:blip r:embed="rId14" cstate="print">
                       <a:extLst>
                         <a:ext uri="{28A0092B-C50C-407E-A947-70E740481C1C}">
-                          <a14:useLocalDpi xmlns:a14="http://schemas.microsoft.com/office/drawing/2010/main" val="0"/>
+                          <a14:useLocalDpi xmlns="" xmlns:wpc="http://schemas.microsoft.com/office/word/2010/wordprocessingCanvas" xmlns:mc="http://schemas.openxmlformats.org/markup-compatibility/2006" xmlns:o="urn:schemas-microsoft-com:office:office" xmlns:v="urn:schemas-microsoft-com:vml" xmlns:wp14="http://schemas.microsoft.com/office/word/2010/wordprocessingDrawing" xmlns:w10="urn:schemas-microsoft-com:office:word" xmlns:w="http://schemas.openxmlformats.org/wordprocessingml/2006/main" xmlns:w14="http://schemas.microsoft.com/office/word/2010/wordml" xmlns:wpg="http://schemas.microsoft.com/office/word/2010/wordprocessingGroup" xmlns:wpi="http://schemas.microsoft.com/office/word/2010/wordprocessingInk" xmlns:wps="http://schemas.microsoft.com/office/word/2010/wordprocessingShape" xmlns:a14="http://schemas.microsoft.com/office/drawing/2010/main" val="0"/>
                         </a:ext>
                       </a:extLst>
                     </a:blip>
@@ -2160,6 +2285,7 @@
         <w:rPr>
           <w:rFonts w:cs="Times New Roman"/>
         </w:rPr>
+        <w:lastRenderedPageBreak/>
         <w:t>The bootstrap script creates an Application instance and runs it.</w:t>
       </w:r>
     </w:p>
@@ -2290,7 +2416,6 @@
         <w:rPr>
           <w:rFonts w:cs="Times New Roman"/>
         </w:rPr>
-        <w:lastRenderedPageBreak/>
         <w:t>The action reads a Login model.</w:t>
       </w:r>
     </w:p>
@@ -2560,10 +2685,10 @@
                     </pic:cNvPicPr>
                   </pic:nvPicPr>
                   <pic:blipFill>
-                    <a:blip r:embed="rId18">
+                    <a:blip r:embed="rId18" cstate="print">
                       <a:extLst>
                         <a:ext uri="{28A0092B-C50C-407E-A947-70E740481C1C}">
-                          <a14:useLocalDpi xmlns:a14="http://schemas.microsoft.com/office/drawing/2010/main" val="0"/>
+                          <a14:useLocalDpi xmlns="" xmlns:wpc="http://schemas.microsoft.com/office/word/2010/wordprocessingCanvas" xmlns:mc="http://schemas.openxmlformats.org/markup-compatibility/2006" xmlns:o="urn:schemas-microsoft-com:office:office" xmlns:v="urn:schemas-microsoft-com:vml" xmlns:wp14="http://schemas.microsoft.com/office/word/2010/wordprocessingDrawing" xmlns:w10="urn:schemas-microsoft-com:office:word" xmlns:w="http://schemas.openxmlformats.org/wordprocessingml/2006/main" xmlns:w14="http://schemas.microsoft.com/office/word/2010/wordml" xmlns:wpg="http://schemas.microsoft.com/office/word/2010/wordprocessingGroup" xmlns:wpi="http://schemas.microsoft.com/office/word/2010/wordprocessingInk" xmlns:wps="http://schemas.microsoft.com/office/word/2010/wordprocessingShape" xmlns:a14="http://schemas.microsoft.com/office/drawing/2010/main" val="0"/>
                         </a:ext>
                       </a:extLst>
                     </a:blip>
@@ -2599,6 +2724,7 @@
       </w:pPr>
       <w:bookmarkStart w:id="13" w:name="_Toc343816306"/>
       <w:r>
+        <w:lastRenderedPageBreak/>
         <w:t>Testing</w:t>
       </w:r>
       <w:bookmarkEnd w:id="13"/>
@@ -2653,7 +2779,6 @@
       </w:pPr>
       <w:bookmarkStart w:id="15" w:name="_Toc343816308"/>
       <w:r>
-        <w:lastRenderedPageBreak/>
         <w:t>Functional Testing</w:t>
       </w:r>
       <w:bookmarkEnd w:id="15"/>
@@ -2789,7 +2914,7 @@
 </file>
 
 <file path=word/endnotes.xml><?xml version="1.0" encoding="utf-8"?>
-<w:endnotes xmlns:wpc="http://schemas.microsoft.com/office/word/2010/wordprocessingCanvas" xmlns:mc="http://schemas.openxmlformats.org/markup-compatibility/2006" xmlns:o="urn:schemas-microsoft-com:office:office" xmlns:r="http://schemas.openxmlformats.org/officeDocument/2006/relationships" xmlns:m="http://schemas.openxmlformats.org/officeDocument/2006/math" xmlns:v="urn:schemas-microsoft-com:vml" xmlns:wp14="http://schemas.microsoft.com/office/word/2010/wordprocessingDrawing" xmlns:wp="http://schemas.openxmlformats.org/drawingml/2006/wordprocessingDrawing" xmlns:w10="urn:schemas-microsoft-com:office:word" xmlns:w="http://schemas.openxmlformats.org/wordprocessingml/2006/main" xmlns:w14="http://schemas.microsoft.com/office/word/2010/wordml" xmlns:wpg="http://schemas.microsoft.com/office/word/2010/wordprocessingGroup" xmlns:wpi="http://schemas.microsoft.com/office/word/2010/wordprocessingInk" xmlns:wne="http://schemas.microsoft.com/office/word/2006/wordml" xmlns:wps="http://schemas.microsoft.com/office/word/2010/wordprocessingShape" mc:Ignorable="w14 wp14">
+<w:endnotes xmlns:ve="http://schemas.openxmlformats.org/markup-compatibility/2006" xmlns:o="urn:schemas-microsoft-com:office:office" xmlns:r="http://schemas.openxmlformats.org/officeDocument/2006/relationships" xmlns:m="http://schemas.openxmlformats.org/officeDocument/2006/math" xmlns:v="urn:schemas-microsoft-com:vml" xmlns:wp="http://schemas.openxmlformats.org/drawingml/2006/wordprocessingDrawing" xmlns:w10="urn:schemas-microsoft-com:office:word" xmlns:w="http://schemas.openxmlformats.org/wordprocessingml/2006/main" xmlns:wne="http://schemas.microsoft.com/office/word/2006/wordml">
   <w:endnote w:type="separator" w:id="-1">
     <w:p>
       <w:r>
@@ -2808,13 +2933,12 @@
 </file>
 
 <file path=word/footer1.xml><?xml version="1.0" encoding="utf-8"?>
-<w:ftr xmlns:wpc="http://schemas.microsoft.com/office/word/2010/wordprocessingCanvas" xmlns:mc="http://schemas.openxmlformats.org/markup-compatibility/2006" xmlns:o="urn:schemas-microsoft-com:office:office" xmlns:r="http://schemas.openxmlformats.org/officeDocument/2006/relationships" xmlns:m="http://schemas.openxmlformats.org/officeDocument/2006/math" xmlns:v="urn:schemas-microsoft-com:vml" xmlns:wp14="http://schemas.microsoft.com/office/word/2010/wordprocessingDrawing" xmlns:wp="http://schemas.openxmlformats.org/drawingml/2006/wordprocessingDrawing" xmlns:w10="urn:schemas-microsoft-com:office:word" xmlns:w="http://schemas.openxmlformats.org/wordprocessingml/2006/main" xmlns:w14="http://schemas.microsoft.com/office/word/2010/wordml" xmlns:wpg="http://schemas.microsoft.com/office/word/2010/wordprocessingGroup" xmlns:wpi="http://schemas.microsoft.com/office/word/2010/wordprocessingInk" xmlns:wne="http://schemas.microsoft.com/office/word/2006/wordml" xmlns:wps="http://schemas.microsoft.com/office/word/2010/wordprocessingShape" mc:Ignorable="w14 wp14">
+<w:ftr xmlns:ve="http://schemas.openxmlformats.org/markup-compatibility/2006" xmlns:o="urn:schemas-microsoft-com:office:office" xmlns:r="http://schemas.openxmlformats.org/officeDocument/2006/relationships" xmlns:m="http://schemas.openxmlformats.org/officeDocument/2006/math" xmlns:v="urn:schemas-microsoft-com:vml" xmlns:wp="http://schemas.openxmlformats.org/drawingml/2006/wordprocessingDrawing" xmlns:w10="urn:schemas-microsoft-com:office:word" xmlns:w="http://schemas.openxmlformats.org/wordprocessingml/2006/main" xmlns:wne="http://schemas.microsoft.com/office/word/2006/wordml">
   <w:p>
     <w:pPr>
       <w:pStyle w:val="Footer"/>
       <w:tabs>
         <w:tab w:val="clear" w:pos="4680"/>
-        <w:tab w:val="right" w:pos="9360"/>
       </w:tabs>
     </w:pPr>
     <w:r>
@@ -2860,7 +2984,7 @@
 </file>
 
 <file path=word/footnotes.xml><?xml version="1.0" encoding="utf-8"?>
-<w:footnotes xmlns:wpc="http://schemas.microsoft.com/office/word/2010/wordprocessingCanvas" xmlns:mc="http://schemas.openxmlformats.org/markup-compatibility/2006" xmlns:o="urn:schemas-microsoft-com:office:office" xmlns:r="http://schemas.openxmlformats.org/officeDocument/2006/relationships" xmlns:m="http://schemas.openxmlformats.org/officeDocument/2006/math" xmlns:v="urn:schemas-microsoft-com:vml" xmlns:wp14="http://schemas.microsoft.com/office/word/2010/wordprocessingDrawing" xmlns:wp="http://schemas.openxmlformats.org/drawingml/2006/wordprocessingDrawing" xmlns:w10="urn:schemas-microsoft-com:office:word" xmlns:w="http://schemas.openxmlformats.org/wordprocessingml/2006/main" xmlns:w14="http://schemas.microsoft.com/office/word/2010/wordml" xmlns:wpg="http://schemas.microsoft.com/office/word/2010/wordprocessingGroup" xmlns:wpi="http://schemas.microsoft.com/office/word/2010/wordprocessingInk" xmlns:wne="http://schemas.microsoft.com/office/word/2006/wordml" xmlns:wps="http://schemas.microsoft.com/office/word/2010/wordprocessingShape" mc:Ignorable="w14 wp14">
+<w:footnotes xmlns:ve="http://schemas.openxmlformats.org/markup-compatibility/2006" xmlns:o="urn:schemas-microsoft-com:office:office" xmlns:r="http://schemas.openxmlformats.org/officeDocument/2006/relationships" xmlns:m="http://schemas.openxmlformats.org/officeDocument/2006/math" xmlns:v="urn:schemas-microsoft-com:vml" xmlns:wp="http://schemas.openxmlformats.org/drawingml/2006/wordprocessingDrawing" xmlns:w10="urn:schemas-microsoft-com:office:word" xmlns:w="http://schemas.openxmlformats.org/wordprocessingml/2006/main" xmlns:wne="http://schemas.microsoft.com/office/word/2006/wordml">
   <w:footnote w:type="separator" w:id="-1">
     <w:p>
       <w:r>
@@ -2879,7 +3003,7 @@
 </file>
 
 <file path=word/numbering.xml><?xml version="1.0" encoding="utf-8"?>
-<w:numbering xmlns:wpc="http://schemas.microsoft.com/office/word/2010/wordprocessingCanvas" xmlns:mc="http://schemas.openxmlformats.org/markup-compatibility/2006" xmlns:o="urn:schemas-microsoft-com:office:office" xmlns:r="http://schemas.openxmlformats.org/officeDocument/2006/relationships" xmlns:m="http://schemas.openxmlformats.org/officeDocument/2006/math" xmlns:v="urn:schemas-microsoft-com:vml" xmlns:wp14="http://schemas.microsoft.com/office/word/2010/wordprocessingDrawing" xmlns:wp="http://schemas.openxmlformats.org/drawingml/2006/wordprocessingDrawing" xmlns:w10="urn:schemas-microsoft-com:office:word" xmlns:w="http://schemas.openxmlformats.org/wordprocessingml/2006/main" xmlns:w14="http://schemas.microsoft.com/office/word/2010/wordml" xmlns:wpg="http://schemas.microsoft.com/office/word/2010/wordprocessingGroup" xmlns:wpi="http://schemas.microsoft.com/office/word/2010/wordprocessingInk" xmlns:wne="http://schemas.microsoft.com/office/word/2006/wordml" xmlns:wps="http://schemas.microsoft.com/office/word/2010/wordprocessingShape" mc:Ignorable="w14 wp14">
+<w:numbering xmlns:ve="http://schemas.openxmlformats.org/markup-compatibility/2006" xmlns:o="urn:schemas-microsoft-com:office:office" xmlns:r="http://schemas.openxmlformats.org/officeDocument/2006/relationships" xmlns:m="http://schemas.openxmlformats.org/officeDocument/2006/math" xmlns:v="urn:schemas-microsoft-com:vml" xmlns:wp="http://schemas.openxmlformats.org/drawingml/2006/wordprocessingDrawing" xmlns:w10="urn:schemas-microsoft-com:office:word" xmlns:w="http://schemas.openxmlformats.org/wordprocessingml/2006/main" xmlns:wne="http://schemas.microsoft.com/office/word/2006/wordml">
   <w:abstractNum w:abstractNumId="0">
     <w:nsid w:val="014A1E91"/>
     <w:multiLevelType w:val="hybridMultilevel"/>
@@ -4018,7 +4142,7 @@
 </file>
 
 <file path=word/styles.xml><?xml version="1.0" encoding="utf-8"?>
-<w:styles xmlns:mc="http://schemas.openxmlformats.org/markup-compatibility/2006" xmlns:r="http://schemas.openxmlformats.org/officeDocument/2006/relationships" xmlns:w="http://schemas.openxmlformats.org/wordprocessingml/2006/main" xmlns:w14="http://schemas.microsoft.com/office/word/2010/wordml" mc:Ignorable="w14">
+<w:styles xmlns:r="http://schemas.openxmlformats.org/officeDocument/2006/relationships" xmlns:w="http://schemas.openxmlformats.org/wordprocessingml/2006/main">
   <w:docDefaults>
     <w:rPrDefault>
       <w:rPr>
@@ -4200,7 +4324,6 @@
       <w:color w:val="365F91"/>
       <w:sz w:val="32"/>
       <w:szCs w:val="28"/>
-      <w:lang w:val="x-none" w:eastAsia="x-none"/>
     </w:rPr>
   </w:style>
   <w:style w:type="paragraph" w:styleId="Heading2">
@@ -4225,7 +4348,6 @@
       <w:color w:val="4F81BD"/>
       <w:sz w:val="28"/>
       <w:szCs w:val="26"/>
-      <w:lang w:val="x-none" w:eastAsia="x-none"/>
     </w:rPr>
   </w:style>
   <w:style w:type="paragraph" w:styleId="Heading3">
@@ -4250,12 +4372,12 @@
       <w:color w:val="4F81BD"/>
       <w:sz w:val="24"/>
       <w:szCs w:val="20"/>
-      <w:lang w:val="x-none" w:eastAsia="x-none"/>
     </w:rPr>
   </w:style>
   <w:style w:type="character" w:default="1" w:styleId="DefaultParagraphFont">
     <w:name w:val="Default Paragraph Font"/>
     <w:uiPriority w:val="1"/>
+    <w:semiHidden/>
     <w:unhideWhenUsed/>
   </w:style>
   <w:style w:type="table" w:default="1" w:styleId="TableNormal">
@@ -4360,7 +4482,6 @@
       <w:rFonts w:ascii="Tahoma" w:hAnsi="Tahoma" w:cs="Times New Roman"/>
       <w:sz w:val="16"/>
       <w:szCs w:val="16"/>
-      <w:lang w:val="x-none" w:eastAsia="x-none"/>
     </w:rPr>
   </w:style>
   <w:style w:type="character" w:customStyle="1" w:styleId="BalloonTextChar">
@@ -4470,7 +4591,6 @@
     <w:rPr>
       <w:rFonts w:ascii="Courier New" w:eastAsia="Times New Roman" w:hAnsi="Courier New" w:cs="Times New Roman"/>
       <w:szCs w:val="20"/>
-      <w:lang w:val="x-none" w:eastAsia="x-none"/>
     </w:rPr>
   </w:style>
   <w:style w:type="character" w:customStyle="1" w:styleId="HTMLPreformattedChar">
@@ -4535,7 +4655,6 @@
       <w:kern w:val="28"/>
       <w:sz w:val="52"/>
       <w:szCs w:val="52"/>
-      <w:lang w:val="x-none" w:eastAsia="x-none"/>
     </w:rPr>
   </w:style>
   <w:style w:type="character" w:customStyle="1" w:styleId="TitleChar">
@@ -5461,7 +5580,7 @@
 </file>
 
 <file path=customXml/itemProps1.xml><?xml version="1.0" encoding="utf-8"?>
-<ds:datastoreItem xmlns:ds="http://schemas.openxmlformats.org/officeDocument/2006/customXml" ds:itemID="{9CE655BD-1BD0-453A-8FDB-8AB32F4C9FCC}">
+<ds:datastoreItem xmlns:ds="http://schemas.openxmlformats.org/officeDocument/2006/customXml" ds:itemID="{1E1C4DA0-33AF-48DE-9703-4A9ABE280143}">
   <ds:schemaRefs>
     <ds:schemaRef ds:uri="http://schemas.openxmlformats.org/officeDocument/2006/bibliography"/>
   </ds:schemaRefs>

</xml_diff>

<commit_message>
SmartApps Backend: Updated server setup documentation for WordPress integration
- Updated documentation regarding WordPress integration, and how to
  enable the JSON connector plugin.
</commit_message>
<xml_diff>
--- a/Docs/SmartApps.Server.Overview.docx
+++ b/Docs/SmartApps.Server.Overview.docx
@@ -1,6 +1,6 @@
 
 <file path=word/document.xml><?xml version="1.0" encoding="utf-8"?>
-<w:document xmlns:ve="http://schemas.openxmlformats.org/markup-compatibility/2006" xmlns:o="urn:schemas-microsoft-com:office:office" xmlns:r="http://schemas.openxmlformats.org/officeDocument/2006/relationships" xmlns:m="http://schemas.openxmlformats.org/officeDocument/2006/math" xmlns:v="urn:schemas-microsoft-com:vml" xmlns:wp="http://schemas.openxmlformats.org/drawingml/2006/wordprocessingDrawing" xmlns:w10="urn:schemas-microsoft-com:office:word" xmlns:w="http://schemas.openxmlformats.org/wordprocessingml/2006/main" xmlns:wne="http://schemas.microsoft.com/office/word/2006/wordml">
+<w:document xmlns:wpc="http://schemas.microsoft.com/office/word/2010/wordprocessingCanvas" xmlns:mc="http://schemas.openxmlformats.org/markup-compatibility/2006" xmlns:o="urn:schemas-microsoft-com:office:office" xmlns:r="http://schemas.openxmlformats.org/officeDocument/2006/relationships" xmlns:m="http://schemas.openxmlformats.org/officeDocument/2006/math" xmlns:v="urn:schemas-microsoft-com:vml" xmlns:wp14="http://schemas.microsoft.com/office/word/2010/wordprocessingDrawing" xmlns:wp="http://schemas.openxmlformats.org/drawingml/2006/wordprocessingDrawing" xmlns:w10="urn:schemas-microsoft-com:office:word" xmlns:w="http://schemas.openxmlformats.org/wordprocessingml/2006/main" xmlns:w14="http://schemas.microsoft.com/office/word/2010/wordml" xmlns:wpg="http://schemas.microsoft.com/office/word/2010/wordprocessingGroup" xmlns:wpi="http://schemas.microsoft.com/office/word/2010/wordprocessingInk" xmlns:wne="http://schemas.microsoft.com/office/word/2006/wordml" xmlns:wps="http://schemas.microsoft.com/office/word/2010/wordprocessingShape" mc:Ignorable="w14 wp14">
   <w:body>
     <w:p>
       <w:pPr>
@@ -26,13 +26,17 @@
         <w:t xml:space="preserve">Last updated: </w:t>
       </w:r>
       <w:r>
-        <w:t>05/28</w:t>
+        <w:t>10</w:t>
+      </w:r>
+      <w:r>
+        <w:t>/</w:t>
+      </w:r>
+      <w:r>
+        <w:t>17</w:t>
       </w:r>
       <w:r>
         <w:t>/2013</w:t>
       </w:r>
-      <w:bookmarkStart w:id="1" w:name="_GoBack"/>
-      <w:bookmarkEnd w:id="1"/>
     </w:p>
     <w:p/>
     <w:tbl>
@@ -46,7 +50,7 @@
           <w:insideH w:val="single" w:sz="4" w:space="0" w:color="000000"/>
           <w:insideV w:val="single" w:sz="4" w:space="0" w:color="000000"/>
         </w:tblBorders>
-        <w:tblLook w:val="04A0"/>
+        <w:tblLook w:val="04A0" w:firstRow="1" w:lastRow="0" w:firstColumn="1" w:lastColumn="0" w:noHBand="0" w:noVBand="1"/>
       </w:tblPr>
       <w:tblGrid>
         <w:gridCol w:w="1548"/>
@@ -371,15 +375,50 @@
               <w:spacing w:line="240" w:lineRule="auto"/>
             </w:pPr>
             <w:r>
-              <w:t xml:space="preserve">Updated for </w:t>
+              <w:t xml:space="preserve">Updated for RabbitMQ </w:t>
             </w:r>
-            <w:proofErr w:type="spellStart"/>
+          </w:p>
+        </w:tc>
+      </w:tr>
+      <w:tr>
+        <w:tc>
+          <w:tcPr>
+            <w:tcW w:w="1548" w:type="dxa"/>
+          </w:tcPr>
+          <w:p>
+            <w:pPr>
+              <w:spacing w:line="240" w:lineRule="auto"/>
+              <w:jc w:val="center"/>
+            </w:pPr>
             <w:r>
-              <w:t>RabbitMQ</w:t>
+              <w:t>10/17/2013</w:t>
             </w:r>
-            <w:proofErr w:type="spellEnd"/>
+          </w:p>
+        </w:tc>
+        <w:tc>
+          <w:tcPr>
+            <w:tcW w:w="1350" w:type="dxa"/>
+          </w:tcPr>
+          <w:p>
+            <w:pPr>
+              <w:spacing w:line="240" w:lineRule="auto"/>
+              <w:jc w:val="center"/>
+            </w:pPr>
             <w:r>
-              <w:t xml:space="preserve"> </w:t>
+              <w:t>0.7</w:t>
+            </w:r>
+          </w:p>
+        </w:tc>
+        <w:tc>
+          <w:tcPr>
+            <w:tcW w:w="6678" w:type="dxa"/>
+          </w:tcPr>
+          <w:p>
+            <w:pPr>
+              <w:spacing w:line="240" w:lineRule="auto"/>
+            </w:pPr>
+            <w:r>
+              <w:t>Updated for WordPress Integration</w:t>
             </w:r>
           </w:p>
         </w:tc>
@@ -389,70 +428,70 @@
       <w:pPr>
         <w:pStyle w:val="Heading1"/>
       </w:pPr>
-      <w:bookmarkStart w:id="2" w:name="_Toc343816295"/>
+      <w:bookmarkStart w:id="1" w:name="_Toc343816295"/>
       <w:r>
         <w:t>Summary</w:t>
       </w:r>
+      <w:bookmarkEnd w:id="1"/>
+    </w:p>
+    <w:p/>
+    <w:p>
+      <w:r>
+        <w:t xml:space="preserve">This document </w:t>
+      </w:r>
+      <w:r>
+        <w:t xml:space="preserve">gives an </w:t>
+      </w:r>
+      <w:r>
+        <w:t>overview of the</w:t>
+      </w:r>
+      <w:r>
+        <w:t xml:space="preserve"> Neato SmartApps</w:t>
+      </w:r>
+      <w:r>
+        <w:t xml:space="preserve"> web application and it touches upon </w:t>
+      </w:r>
+      <w:r>
+        <w:t>the various technical details of the implementation, and provides some context as to the decisions made in choosing these technologies.</w:t>
+      </w:r>
+    </w:p>
+    <w:p>
+      <w:pPr>
+        <w:pStyle w:val="Heading1"/>
+      </w:pPr>
+      <w:bookmarkStart w:id="2" w:name="_Toc343816296"/>
+      <w:r>
+        <w:t>Technologies</w:t>
+      </w:r>
       <w:bookmarkEnd w:id="2"/>
     </w:p>
     <w:p/>
     <w:p>
       <w:r>
-        <w:t xml:space="preserve">This document </w:t>
-      </w:r>
-      <w:r>
-        <w:t xml:space="preserve">gives an </w:t>
-      </w:r>
-      <w:r>
-        <w:t>overview of the</w:t>
-      </w:r>
-      <w:r>
-        <w:t xml:space="preserve"> Neato SmartApps</w:t>
-      </w:r>
-      <w:r>
-        <w:t xml:space="preserve"> web application and it touches upon </w:t>
-      </w:r>
-      <w:r>
-        <w:t>the various technical details of the implementation, and provides some context as to the decisions made in choosing these technologies.</w:t>
-      </w:r>
-    </w:p>
-    <w:p>
-      <w:pPr>
-        <w:pStyle w:val="Heading1"/>
-      </w:pPr>
-      <w:bookmarkStart w:id="3" w:name="_Toc343816296"/>
-      <w:r>
-        <w:t>Technologies</w:t>
+        <w:t xml:space="preserve">This section briefly explains all the technologies that are used </w:t>
+      </w:r>
+      <w:r>
+        <w:t>on the Neato SmartApps server.</w:t>
+      </w:r>
+    </w:p>
+    <w:p>
+      <w:pPr>
+        <w:pStyle w:val="Heading3"/>
+      </w:pPr>
+      <w:bookmarkStart w:id="3" w:name="_Toc343816297"/>
+      <w:r>
+        <w:t>Progra</w:t>
+      </w:r>
+      <w:r>
+        <w:t>m</w:t>
+      </w:r>
+      <w:r>
+        <w:t xml:space="preserve">ming </w:t>
+      </w:r>
+      <w:r>
+        <w:t>Language</w:t>
       </w:r>
       <w:bookmarkEnd w:id="3"/>
-    </w:p>
-    <w:p/>
-    <w:p>
-      <w:r>
-        <w:t xml:space="preserve">This section briefly explains all the technologies that are used </w:t>
-      </w:r>
-      <w:r>
-        <w:t>on the Neato SmartApps server.</w:t>
-      </w:r>
-    </w:p>
-    <w:p>
-      <w:pPr>
-        <w:pStyle w:val="Heading3"/>
-      </w:pPr>
-      <w:bookmarkStart w:id="4" w:name="_Toc343816297"/>
-      <w:r>
-        <w:t>Progra</w:t>
-      </w:r>
-      <w:r>
-        <w:t>m</w:t>
-      </w:r>
-      <w:r>
-        <w:t xml:space="preserve">ming </w:t>
-      </w:r>
-      <w:r>
-        <w:t>Language</w:t>
-      </w:r>
-      <w:bookmarkEnd w:id="4"/>
     </w:p>
     <w:p>
       <w:r>
@@ -525,47 +564,7 @@
         </w:numPr>
       </w:pPr>
       <w:r>
-        <w:t>PHP gives maximum number of framework choices to pick from (</w:t>
-      </w:r>
-      <w:proofErr w:type="spellStart"/>
-      <w:r>
-        <w:t>Zend</w:t>
-      </w:r>
-      <w:proofErr w:type="spellEnd"/>
-      <w:r>
-        <w:t xml:space="preserve">, </w:t>
-      </w:r>
-      <w:proofErr w:type="spellStart"/>
-      <w:r>
-        <w:t>Yii</w:t>
-      </w:r>
-      <w:proofErr w:type="spellEnd"/>
-      <w:r>
-        <w:t xml:space="preserve">, </w:t>
-      </w:r>
-      <w:proofErr w:type="spellStart"/>
-      <w:r>
-        <w:t>CodeIgniter</w:t>
-      </w:r>
-      <w:proofErr w:type="spellEnd"/>
-      <w:r>
-        <w:t xml:space="preserve">, </w:t>
-      </w:r>
-      <w:proofErr w:type="spellStart"/>
-      <w:r>
-        <w:t>Symfony</w:t>
-      </w:r>
-      <w:proofErr w:type="spellEnd"/>
-      <w:r>
-        <w:t xml:space="preserve">, </w:t>
-      </w:r>
-      <w:proofErr w:type="spellStart"/>
-      <w:r>
-        <w:t>CakePHP</w:t>
-      </w:r>
-      <w:proofErr w:type="spellEnd"/>
-      <w:r>
-        <w:t xml:space="preserve"> etc).</w:t>
+        <w:t>PHP gives maximum number of framework choices to pick from (Zend, Yii, CodeIgniter, Symfony, CakePHP etc).</w:t>
       </w:r>
     </w:p>
     <w:p>
@@ -604,11 +603,11 @@
       <w:pPr>
         <w:pStyle w:val="Heading3"/>
       </w:pPr>
-      <w:bookmarkStart w:id="5" w:name="_Toc343816298"/>
+      <w:bookmarkStart w:id="4" w:name="_Toc343816298"/>
       <w:r>
         <w:t>Framework</w:t>
       </w:r>
-      <w:bookmarkEnd w:id="5"/>
+      <w:bookmarkEnd w:id="4"/>
     </w:p>
     <w:p>
       <w:r>
@@ -639,39 +638,7 @@
         <w:t xml:space="preserve"> 4 top PHP frameworks </w:t>
       </w:r>
       <w:r>
-        <w:t>(</w:t>
-      </w:r>
-      <w:proofErr w:type="spellStart"/>
-      <w:r>
-        <w:t>Symfony</w:t>
-      </w:r>
-      <w:proofErr w:type="spellEnd"/>
-      <w:r>
-        <w:t xml:space="preserve">, </w:t>
-      </w:r>
-      <w:proofErr w:type="spellStart"/>
-      <w:r>
-        <w:t>Zend</w:t>
-      </w:r>
-      <w:proofErr w:type="spellEnd"/>
-      <w:r>
-        <w:t xml:space="preserve">, </w:t>
-      </w:r>
-      <w:proofErr w:type="spellStart"/>
-      <w:r>
-        <w:t>CodeIgniter</w:t>
-      </w:r>
-      <w:proofErr w:type="spellEnd"/>
-      <w:r>
-        <w:t xml:space="preserve"> and </w:t>
-      </w:r>
-      <w:proofErr w:type="spellStart"/>
-      <w:r>
-        <w:t>Yii</w:t>
-      </w:r>
-      <w:proofErr w:type="spellEnd"/>
-      <w:r>
-        <w:t>)</w:t>
+        <w:t>(Symfony, Zend, CodeIgniter and Yii)</w:t>
       </w:r>
       <w:r>
         <w:t>. Eventually</w:t>
@@ -685,18 +652,13 @@
       <w:r>
         <w:t xml:space="preserve">picked </w:t>
       </w:r>
-      <w:proofErr w:type="spellStart"/>
-      <w:r>
-        <w:t>Yii</w:t>
-      </w:r>
-      <w:proofErr w:type="spellEnd"/>
-      <w:r>
-        <w:t xml:space="preserve"> framework</w:t>
+      <w:r>
+        <w:t>Yii framework</w:t>
       </w:r>
       <w:r>
         <w:t xml:space="preserve"> (</w:t>
       </w:r>
-      <w:hyperlink r:id="rId8" w:history="1">
+      <w:hyperlink r:id="rId9" w:history="1">
         <w:r>
           <w:rPr>
             <w:rStyle w:val="Hyperlink"/>
@@ -714,15 +676,7 @@
         <w:t>salient featu</w:t>
       </w:r>
       <w:r>
-        <w:t xml:space="preserve">res of </w:t>
-      </w:r>
-      <w:proofErr w:type="spellStart"/>
-      <w:r>
-        <w:t>Yii</w:t>
-      </w:r>
-      <w:proofErr w:type="spellEnd"/>
-      <w:r>
-        <w:t xml:space="preserve"> over other frameworks:</w:t>
+        <w:t>res of Yii over other frameworks:</w:t>
       </w:r>
     </w:p>
     <w:p>
@@ -732,13 +686,8 @@
           <w:numId w:val="3"/>
         </w:numPr>
       </w:pPr>
-      <w:proofErr w:type="spellStart"/>
-      <w:r>
-        <w:t>Yii</w:t>
-      </w:r>
-      <w:proofErr w:type="spellEnd"/>
-      <w:r>
-        <w:t xml:space="preserve"> adopts the proven MVC architecture, which allows for clean separation of concerns</w:t>
+      <w:r>
+        <w:t>Yii adopts the proven MVC architecture, which allows for clean separation of concerns</w:t>
       </w:r>
       <w:r>
         <w:t xml:space="preserve"> and hence improves the maintainability of the code.</w:t>
@@ -754,14 +703,9 @@
           <w:numId w:val="3"/>
         </w:numPr>
       </w:pPr>
-      <w:proofErr w:type="spellStart"/>
       <w:r>
         <w:lastRenderedPageBreak/>
-        <w:t>Yii</w:t>
-      </w:r>
-      <w:proofErr w:type="spellEnd"/>
-      <w:r>
-        <w:t xml:space="preserve"> allows developers to model database data in terms of objects and avoid the tedium and complexity of writing repetitive SQL statements</w:t>
+        <w:t>Yii allows developers to model database data in terms of objects and avoid the tedium and complexity of writing repetitive SQL statements</w:t>
       </w:r>
       <w:r>
         <w:t>.</w:t>
@@ -774,13 +718,8 @@
           <w:numId w:val="3"/>
         </w:numPr>
       </w:pPr>
-      <w:proofErr w:type="spellStart"/>
-      <w:r>
-        <w:t>Yii</w:t>
-      </w:r>
-      <w:proofErr w:type="spellEnd"/>
-      <w:r>
-        <w:t xml:space="preserve"> supports automatic generation of complex WSDL service specifications and management of Web service request handling</w:t>
+      <w:r>
+        <w:t>Yii supports automatic generation of complex WSDL service specifications and management of Web service request handling</w:t>
       </w:r>
       <w:r>
         <w:t xml:space="preserve"> which is important while designing the </w:t>
@@ -802,13 +741,8 @@
           <w:numId w:val="3"/>
         </w:numPr>
       </w:pPr>
-      <w:proofErr w:type="spellStart"/>
-      <w:r>
-        <w:t>Yii</w:t>
-      </w:r>
-      <w:proofErr w:type="spellEnd"/>
-      <w:r>
-        <w:t xml:space="preserve"> is equipped with many security measures to help prevent </w:t>
+      <w:r>
+        <w:t xml:space="preserve">Yii is equipped with many security measures to help prevent </w:t>
       </w:r>
       <w:r>
         <w:t>w</w:t>
@@ -824,18 +758,13 @@
           <w:numId w:val="3"/>
         </w:numPr>
       </w:pPr>
-      <w:proofErr w:type="spellStart"/>
-      <w:r>
-        <w:t>Yii</w:t>
-      </w:r>
-      <w:proofErr w:type="spellEnd"/>
-      <w:r>
-        <w:t xml:space="preserve"> is </w:t>
+      <w:r>
+        <w:t xml:space="preserve">Yii is </w:t>
       </w:r>
       <w:r>
         <w:t xml:space="preserve">the best performing PHP framework </w:t>
       </w:r>
-      <w:hyperlink r:id="rId9" w:history="1">
+      <w:hyperlink r:id="rId10" w:history="1">
         <w:r>
           <w:rPr>
             <w:rStyle w:val="Hyperlink"/>
@@ -851,23 +780,7 @@
     <w:p/>
     <w:p>
       <w:r>
-        <w:t xml:space="preserve">In order to be able to upgrade to newer versions of the </w:t>
-      </w:r>
-      <w:proofErr w:type="spellStart"/>
-      <w:r>
-        <w:t>Yii</w:t>
-      </w:r>
-      <w:proofErr w:type="spellEnd"/>
-      <w:r>
-        <w:t xml:space="preserve"> framework, we have kept the </w:t>
-      </w:r>
-      <w:proofErr w:type="spellStart"/>
-      <w:r>
-        <w:t>Yii</w:t>
-      </w:r>
-      <w:proofErr w:type="spellEnd"/>
-      <w:r>
-        <w:t xml:space="preserve"> framework</w:t>
+        <w:t>In order to be able to upgrade to newer versions of the Yii framework, we have kept the Yii framework</w:t>
       </w:r>
       <w:r>
         <w:t>’s core files</w:t>
@@ -885,32 +798,24 @@
         <w:t xml:space="preserve"> folder.</w:t>
       </w:r>
       <w:r>
-        <w:t xml:space="preserve"> All the custom code is written in another folder and the </w:t>
-      </w:r>
-      <w:proofErr w:type="spellStart"/>
-      <w:r>
-        <w:t>Yii</w:t>
-      </w:r>
-      <w:proofErr w:type="spellEnd"/>
-      <w:r>
-        <w:t xml:space="preserve"> framework’s core is not touched at all. </w:t>
+        <w:t xml:space="preserve"> All the custom code is written in another folder and the Yii framework’s core is not touched at all. </w:t>
       </w:r>
     </w:p>
     <w:p>
       <w:pPr>
         <w:pStyle w:val="Heading3"/>
       </w:pPr>
-      <w:bookmarkStart w:id="6" w:name="_Toc343816299"/>
+      <w:bookmarkStart w:id="5" w:name="_Toc343816299"/>
       <w:r>
         <w:t>Database</w:t>
       </w:r>
-      <w:bookmarkEnd w:id="6"/>
+      <w:bookmarkEnd w:id="5"/>
     </w:p>
     <w:p>
       <w:r>
         <w:t>MySQL 5.3 (</w:t>
       </w:r>
-      <w:hyperlink r:id="rId10" w:history="1">
+      <w:hyperlink r:id="rId11" w:history="1">
         <w:r>
           <w:rPr>
             <w:rStyle w:val="Hyperlink"/>
@@ -940,16 +845,8 @@
         <w:rPr>
           <w:b/>
         </w:rPr>
-        <w:t>/</w:t>
-      </w:r>
-      <w:proofErr w:type="spellStart"/>
-      <w:r>
-        <w:rPr>
-          <w:b/>
-        </w:rPr>
-        <w:t>db_schema</w:t>
-      </w:r>
-      <w:proofErr w:type="spellEnd"/>
+        <w:t>/db_schema</w:t>
+      </w:r>
       <w:r>
         <w:t xml:space="preserve"> </w:t>
       </w:r>
@@ -1003,32 +900,23 @@
         </w:numPr>
       </w:pPr>
       <w:r>
-        <w:t xml:space="preserve">All the column names are in lower case and </w:t>
-      </w:r>
-      <w:proofErr w:type="gramStart"/>
-      <w:r>
-        <w:t>singular  (</w:t>
-      </w:r>
-      <w:proofErr w:type="spellStart"/>
-      <w:proofErr w:type="gramEnd"/>
+        <w:t>All the column names are in lower case and singular  (</w:t>
+      </w:r>
       <w:r>
         <w:rPr>
           <w:b/>
         </w:rPr>
         <w:t>serial_number</w:t>
       </w:r>
-      <w:proofErr w:type="spellEnd"/>
       <w:r>
         <w:t xml:space="preserve"> instead of </w:t>
       </w:r>
-      <w:proofErr w:type="spellStart"/>
       <w:r>
         <w:rPr>
           <w:b/>
         </w:rPr>
         <w:t>serial_numbers</w:t>
       </w:r>
-      <w:proofErr w:type="spellEnd"/>
       <w:r>
         <w:t>)</w:t>
       </w:r>
@@ -1115,7 +1003,7 @@
       <w:pPr>
         <w:pStyle w:val="Heading3"/>
       </w:pPr>
-      <w:bookmarkStart w:id="7" w:name="_Toc343816300"/>
+      <w:bookmarkStart w:id="6" w:name="_Toc343816300"/>
       <w:r>
         <w:t>O</w:t>
       </w:r>
@@ -1137,7 +1025,7 @@
       <w:r>
         <w:t xml:space="preserve"> (ORM)</w:t>
       </w:r>
-      <w:bookmarkEnd w:id="7"/>
+      <w:bookmarkEnd w:id="6"/>
     </w:p>
     <w:p>
       <w:r>
@@ -1146,13 +1034,8 @@
       <w:r>
         <w:t xml:space="preserve">and running in to SQL injection security perils, </w:t>
       </w:r>
-      <w:proofErr w:type="spellStart"/>
-      <w:r>
-        <w:t>Yii</w:t>
-      </w:r>
-      <w:proofErr w:type="spellEnd"/>
-      <w:r>
-        <w:t xml:space="preserve"> framework’s great ORM</w:t>
+      <w:r>
+        <w:t>Yii framework’s great ORM</w:t>
       </w:r>
       <w:r>
         <w:t xml:space="preserve"> </w:t>
@@ -1194,24 +1077,15 @@
           <w:b/>
           <w:i/>
         </w:rPr>
-        <w:t>$</w:t>
-      </w:r>
-      <w:proofErr w:type="spellStart"/>
+        <w:t>$dbConnection</w:t>
+      </w:r>
       <w:r>
         <w:rPr>
           <w:b/>
           <w:i/>
         </w:rPr>
-        <w:t>dbConnection</w:t>
-      </w:r>
-      <w:r>
-        <w:rPr>
-          <w:b/>
-          <w:i/>
-        </w:rPr>
         <w:t>Handle</w:t>
       </w:r>
-      <w:proofErr w:type="spellEnd"/>
       <w:r>
         <w:rPr>
           <w:b/>
@@ -1278,23 +1152,7 @@
           <w:b/>
           <w:i/>
         </w:rPr>
-        <w:t>$user-&gt;</w:t>
-      </w:r>
-      <w:proofErr w:type="spellStart"/>
-      <w:r>
-        <w:rPr>
-          <w:b/>
-          <w:i/>
-        </w:rPr>
-        <w:t>setName</w:t>
-      </w:r>
-      <w:proofErr w:type="spellEnd"/>
-      <w:r>
-        <w:rPr>
-          <w:b/>
-          <w:i/>
-        </w:rPr>
-        <w:t>(“James”);</w:t>
+        <w:t>$user-&gt;setName(“James”);</w:t>
       </w:r>
     </w:p>
     <w:p>
@@ -1373,15 +1231,7 @@
         </w:numPr>
       </w:pPr>
       <w:r>
-        <w:t xml:space="preserve">All these data objects can be cached with any standard caching solution (like </w:t>
-      </w:r>
-      <w:proofErr w:type="spellStart"/>
-      <w:r>
-        <w:t>Memcached</w:t>
-      </w:r>
-      <w:proofErr w:type="spellEnd"/>
-      <w:r>
-        <w:t xml:space="preserve">) </w:t>
+        <w:t xml:space="preserve">All these data objects can be cached with any standard caching solution (like Memcached) </w:t>
       </w:r>
       <w:r>
         <w:t xml:space="preserve">which can </w:t>
@@ -1395,21 +1245,16 @@
       <w:pPr>
         <w:pStyle w:val="Heading3"/>
       </w:pPr>
-      <w:bookmarkStart w:id="8" w:name="_Toc343816301"/>
+      <w:bookmarkStart w:id="7" w:name="_Toc343816301"/>
       <w:r>
         <w:t>XMPP/ Jabber Server</w:t>
       </w:r>
-      <w:bookmarkEnd w:id="8"/>
-    </w:p>
-    <w:p>
-      <w:r>
-        <w:t xml:space="preserve">SmartApp requires Jabber server to communicate with the Robots. We are using </w:t>
-      </w:r>
-      <w:proofErr w:type="spellStart"/>
-      <w:r>
-        <w:t>Ejabberd</w:t>
-      </w:r>
-      <w:proofErr w:type="spellEnd"/>
+      <w:bookmarkEnd w:id="7"/>
+    </w:p>
+    <w:p>
+      <w:r>
+        <w:t>SmartApp requires Jabber server to communicate with the Robots. We are using Ejabberd</w:t>
+      </w:r>
       <w:r>
         <w:t xml:space="preserve"> (</w:t>
       </w:r>
@@ -1425,13 +1270,8 @@
       <w:r>
         <w:t xml:space="preserve"> </w:t>
       </w:r>
-      <w:proofErr w:type="spellStart"/>
-      <w:r>
-        <w:t>Ejabberd</w:t>
-      </w:r>
-      <w:proofErr w:type="spellEnd"/>
-      <w:r>
-        <w:t xml:space="preserve"> is used because it is:</w:t>
+      <w:r>
+        <w:t>Ejabberd is used because it is:</w:t>
       </w:r>
     </w:p>
     <w:p>
@@ -1443,29 +1283,13 @@
       </w:pPr>
       <w:r>
         <w:lastRenderedPageBreak/>
-        <w:t xml:space="preserve">Cross-platform, as </w:t>
-      </w:r>
-      <w:proofErr w:type="spellStart"/>
-      <w:r>
-        <w:t>Ejabberd</w:t>
-      </w:r>
-      <w:proofErr w:type="spellEnd"/>
-      <w:r>
-        <w:t xml:space="preserve"> </w:t>
+        <w:t xml:space="preserve">Cross-platform, as Ejabberd </w:t>
       </w:r>
       <w:r>
         <w:t>can run</w:t>
       </w:r>
       <w:r>
-        <w:t xml:space="preserve"> under Windows and </w:t>
-      </w:r>
-      <w:proofErr w:type="gramStart"/>
-      <w:r>
-        <w:t>Unix</w:t>
-      </w:r>
-      <w:proofErr w:type="gramEnd"/>
-      <w:r>
-        <w:t xml:space="preserve"> derived systems such as Linux and Mac OS X.</w:t>
+        <w:t xml:space="preserve"> under Windows and Unix derived systems such as Linux and Mac OS X.</w:t>
       </w:r>
     </w:p>
     <w:p>
@@ -1476,29 +1300,13 @@
         </w:numPr>
       </w:pPr>
       <w:r>
-        <w:t xml:space="preserve">Distributed, we can run </w:t>
-      </w:r>
-      <w:proofErr w:type="spellStart"/>
-      <w:r>
-        <w:t>Ejabberd</w:t>
-      </w:r>
-      <w:proofErr w:type="spellEnd"/>
-      <w:r>
-        <w:t xml:space="preserve"> on a cluster of machines and all of them will serve the same Jabber domain(s). In future </w:t>
+        <w:t xml:space="preserve">Distributed, we can run Ejabberd on a cluster of machines and all of them will serve the same Jabber domain(s). In future </w:t>
       </w:r>
       <w:r>
         <w:t>to support growing number of users and robots would mean</w:t>
       </w:r>
       <w:r>
-        <w:t xml:space="preserve"> simply adding another node to </w:t>
-      </w:r>
-      <w:proofErr w:type="spellStart"/>
-      <w:r>
-        <w:t>Ejabberd</w:t>
-      </w:r>
-      <w:proofErr w:type="spellEnd"/>
-      <w:r>
-        <w:t xml:space="preserve"> cluster</w:t>
+        <w:t xml:space="preserve"> simply adding another node to Ejabberd cluster</w:t>
       </w:r>
       <w:r>
         <w:t xml:space="preserve"> and everything else would work as it is</w:t>
@@ -1515,15 +1323,7 @@
         </w:numPr>
       </w:pPr>
       <w:r>
-        <w:t xml:space="preserve">Fault-tolerant, we can deploy an </w:t>
-      </w:r>
-      <w:proofErr w:type="spellStart"/>
-      <w:r>
-        <w:t>Ejabberd</w:t>
-      </w:r>
-      <w:proofErr w:type="spellEnd"/>
-      <w:r>
-        <w:t xml:space="preserve"> cluster so that all the information required for a working service will be replicated permanently on all nodes. This also means that if one of the nodes crashes, the others will continue working without disruption. </w:t>
+        <w:t xml:space="preserve">Fault-tolerant, we can deploy an Ejabberd cluster so that all the information required for a working service will be replicated permanently on all nodes. This also means that if one of the nodes crashes, the others will continue working without disruption. </w:t>
       </w:r>
     </w:p>
     <w:p>
@@ -1534,21 +1334,8 @@
         </w:numPr>
       </w:pPr>
       <w:r>
-        <w:t xml:space="preserve">Administrator Friendly, as </w:t>
-      </w:r>
-      <w:proofErr w:type="spellStart"/>
-      <w:r>
-        <w:t>Ejabberd</w:t>
-      </w:r>
-      <w:proofErr w:type="spellEnd"/>
-      <w:r>
-        <w:t xml:space="preserve"> is built on top of the Open Source </w:t>
-      </w:r>
-      <w:proofErr w:type="spellStart"/>
-      <w:r>
-        <w:t>Erlang</w:t>
-      </w:r>
-      <w:proofErr w:type="spellEnd"/>
+        <w:t>Administrator Friendly, as Ejabberd is built on top of the Open Source Erlang</w:t>
+      </w:r>
       <w:r>
         <w:t>,</w:t>
       </w:r>
@@ -1559,15 +1346,7 @@
         <w:t>d</w:t>
       </w:r>
       <w:r>
-        <w:t xml:space="preserve"> admin interface, with which we can set permissions and monitor the usage of the </w:t>
-      </w:r>
-      <w:proofErr w:type="spellStart"/>
-      <w:r>
-        <w:t>Ejabberd</w:t>
-      </w:r>
-      <w:proofErr w:type="spellEnd"/>
-      <w:r>
-        <w:t xml:space="preserve"> server(s).</w:t>
+        <w:t xml:space="preserve"> admin interface, with which we can set permissions and monitor the usage of the Ejabberd server(s).</w:t>
       </w:r>
     </w:p>
     <w:p/>
@@ -1575,33 +1354,15 @@
       <w:pPr>
         <w:pStyle w:val="Heading3"/>
       </w:pPr>
-      <w:proofErr w:type="spellStart"/>
       <w:r>
         <w:t>RabbitMQ</w:t>
       </w:r>
-      <w:proofErr w:type="spellEnd"/>
-    </w:p>
-    <w:p>
-      <w:r>
-        <w:t xml:space="preserve">As SmartApp supports few long running tasks, it is imperative that we perform these tasks asynchronously so that Apache performance is not affected. This application uses </w:t>
-      </w:r>
-      <w:proofErr w:type="spellStart"/>
-      <w:r>
-        <w:t>RabbitMQ</w:t>
-      </w:r>
-      <w:proofErr w:type="spellEnd"/>
-      <w:r>
-        <w:t xml:space="preserve"> to handle long running tasks (like push notification to GCM/iPhone). </w:t>
-      </w:r>
-      <w:proofErr w:type="spellStart"/>
-      <w:r>
-        <w:t>RabbitMQ</w:t>
-      </w:r>
-      <w:proofErr w:type="spellEnd"/>
-      <w:r>
-        <w:t xml:space="preserve"> (</w:t>
-      </w:r>
-      <w:hyperlink r:id="rId11" w:history="1">
+    </w:p>
+    <w:p>
+      <w:r>
+        <w:t>As SmartApp supports few long running tasks, it is imperative that we perform these tasks asynchronously so that Apache performance is not affected. This application uses RabbitMQ to handle long running tasks (like push notification to GCM/iPhone). RabbitMQ (</w:t>
+      </w:r>
+      <w:hyperlink r:id="rId12" w:history="1">
         <w:r>
           <w:rPr>
             <w:rStyle w:val="Hyperlink"/>
@@ -1610,15 +1371,7 @@
         </w:r>
       </w:hyperlink>
       <w:r>
-        <w:t xml:space="preserve">) is a producer/consumer messaging framework. We opted for </w:t>
-      </w:r>
-      <w:proofErr w:type="spellStart"/>
-      <w:r>
-        <w:t>RabbitMQ</w:t>
-      </w:r>
-      <w:proofErr w:type="spellEnd"/>
-      <w:r>
-        <w:t xml:space="preserve"> because:</w:t>
+        <w:t>) is a producer/consumer messaging framework. We opted for RabbitMQ because:</w:t>
       </w:r>
     </w:p>
     <w:p>
@@ -1662,15 +1415,62 @@
         </w:numPr>
       </w:pPr>
       <w:r>
-        <w:t xml:space="preserve">We are using </w:t>
-      </w:r>
-      <w:proofErr w:type="spellStart"/>
-      <w:r>
-        <w:t>PHPAMQPLib</w:t>
-      </w:r>
-      <w:proofErr w:type="spellEnd"/>
-      <w:r>
-        <w:t xml:space="preserve"> as a PHP based wrapper.</w:t>
+        <w:t>We are using PHPAMQPLib as a PHP based wrapper.</w:t>
+      </w:r>
+    </w:p>
+    <w:p>
+      <w:pPr>
+        <w:pStyle w:val="Heading1"/>
+      </w:pPr>
+      <w:r>
+        <w:t>WordPress Integration</w:t>
+      </w:r>
+    </w:p>
+    <w:p>
+      <w:pPr>
+        <w:spacing w:line="240" w:lineRule="auto"/>
+        <w:rPr>
+          <w:rFonts w:ascii="Times" w:eastAsia="Times New Roman" w:hAnsi="Times" w:cs="Times New Roman"/>
+          <w:szCs w:val="20"/>
+        </w:rPr>
+      </w:pPr>
+      <w:r>
+        <w:rPr>
+          <w:rFonts w:eastAsia="Times New Roman"/>
+          <w:color w:val="222222"/>
+          <w:szCs w:val="20"/>
+          <w:shd w:val="clear" w:color="auto" w:fill="FFFFFF"/>
+        </w:rPr>
+        <w:t>SmartApp back end also provides seamless int</w:t>
+      </w:r>
+      <w:r>
+        <w:rPr>
+          <w:rFonts w:eastAsia="Times New Roman"/>
+          <w:color w:val="222222"/>
+          <w:szCs w:val="20"/>
+          <w:shd w:val="clear" w:color="auto" w:fill="FFFFFF"/>
+        </w:rPr>
+        <w:t>egration w</w:t>
+      </w:r>
+      <w:bookmarkStart w:id="8" w:name="_GoBack"/>
+      <w:bookmarkEnd w:id="8"/>
+      <w:r>
+        <w:rPr>
+          <w:rFonts w:eastAsia="Times New Roman"/>
+          <w:color w:val="222222"/>
+          <w:szCs w:val="20"/>
+          <w:shd w:val="clear" w:color="auto" w:fill="FFFFFF"/>
+        </w:rPr>
+        <w:t>ith the NeatoCorp web</w:t>
+      </w:r>
+      <w:r>
+        <w:rPr>
+          <w:rFonts w:eastAsia="Times New Roman"/>
+          <w:color w:val="222222"/>
+          <w:szCs w:val="20"/>
+          <w:shd w:val="clear" w:color="auto" w:fill="FFFFFF"/>
+        </w:rPr>
+        <w:t>site which is built on top of WordPress. SmartApp's configuration file has 2 parameters (is_wp_enabled and wordpress_api_url) that you need to configure in order to enable this integration. Once you enable this, user registration and user management piece completely shifts to the WordPress site while you can continue to use the SmartApp as it is.</w:t>
       </w:r>
     </w:p>
     <w:p/>
@@ -1712,7 +1512,7 @@
       <w:r>
         <w:t>. All the HTML/CSS is validated for W3C (</w:t>
       </w:r>
-      <w:hyperlink r:id="rId12" w:history="1">
+      <w:hyperlink r:id="rId13" w:history="1">
         <w:r>
           <w:rPr>
             <w:rStyle w:val="Hyperlink"/>
@@ -1730,12 +1530,10 @@
         <w:pStyle w:val="Heading3"/>
       </w:pPr>
       <w:bookmarkStart w:id="10" w:name="_Toc343816303"/>
-      <w:proofErr w:type="spellStart"/>
       <w:r>
         <w:t>JQuery</w:t>
       </w:r>
       <w:bookmarkEnd w:id="10"/>
-      <w:proofErr w:type="spellEnd"/>
     </w:p>
     <w:p>
       <w:r>
@@ -1745,17 +1543,9 @@
         <w:t>i</w:t>
       </w:r>
       <w:r>
-        <w:t xml:space="preserve">n JavaScript, </w:t>
-      </w:r>
-      <w:proofErr w:type="spellStart"/>
-      <w:r>
-        <w:t>JQuery</w:t>
-      </w:r>
-      <w:proofErr w:type="spellEnd"/>
-      <w:r>
-        <w:t xml:space="preserve"> (</w:t>
-      </w:r>
-      <w:hyperlink r:id="rId13" w:history="1">
+        <w:t>n JavaScript, JQuery (</w:t>
+      </w:r>
+      <w:hyperlink r:id="rId14" w:history="1">
         <w:r>
           <w:rPr>
             <w:rStyle w:val="Hyperlink"/>
@@ -1767,33 +1557,23 @@
         <w:t>) library is used</w:t>
       </w:r>
       <w:r>
-        <w:t xml:space="preserve">. Few advantages of </w:t>
-      </w:r>
-      <w:proofErr w:type="spellStart"/>
-      <w:r>
-        <w:t>JQuery</w:t>
-      </w:r>
-      <w:proofErr w:type="spellEnd"/>
+        <w:t xml:space="preserve">. Few advantages of JQuery </w:t>
+      </w:r>
+      <w:r>
+        <w:t>over simple JavaScript</w:t>
+      </w:r>
       <w:r>
         <w:t xml:space="preserve"> </w:t>
       </w:r>
       <w:r>
-        <w:t>over simple JavaScript</w:t>
+        <w:t>are</w:t>
       </w:r>
       <w:r>
         <w:t xml:space="preserve"> </w:t>
       </w:r>
-      <w:proofErr w:type="gramStart"/>
-      <w:r>
-        <w:t>are</w:t>
-      </w:r>
-      <w:r>
-        <w:t xml:space="preserve"> </w:t>
-      </w:r>
       <w:r>
         <w:t>:</w:t>
       </w:r>
-      <w:proofErr w:type="gramEnd"/>
     </w:p>
     <w:p>
       <w:pPr>
@@ -1802,13 +1582,8 @@
           <w:numId w:val="9"/>
         </w:numPr>
       </w:pPr>
-      <w:proofErr w:type="spellStart"/>
-      <w:r>
-        <w:t>JQuery</w:t>
-      </w:r>
-      <w:proofErr w:type="spellEnd"/>
-      <w:r>
-        <w:t xml:space="preserve"> eliminates a lot of cross browser JavaScript issues and normalizes the event model across the browsers. This ensures that the application behavior does not change with the client’s browser.</w:t>
+      <w:r>
+        <w:t>JQuery eliminates a lot of cross browser JavaScript issues and normalizes the event model across the browsers. This ensures that the application behavior does not change with the client’s browser.</w:t>
       </w:r>
     </w:p>
     <w:p>
@@ -1818,13 +1593,8 @@
           <w:numId w:val="9"/>
         </w:numPr>
       </w:pPr>
-      <w:proofErr w:type="spellStart"/>
-      <w:r>
-        <w:t>JQuery</w:t>
-      </w:r>
-      <w:proofErr w:type="spellEnd"/>
-      <w:r>
-        <w:t xml:space="preserve"> can perform complicated JavaScript operations in very little code. This results in lesser code. For example, if we were reading value from a text box.</w:t>
+      <w:r>
+        <w:t>JQuery can perform complicated JavaScript operations in very little code. This results in lesser code. For example, if we were reading value from a text box.</w:t>
       </w:r>
     </w:p>
     <w:p>
@@ -1860,55 +1630,8 @@
           <w:b/>
           <w:i/>
         </w:rPr>
-        <w:t>alert(</w:t>
-      </w:r>
-      <w:proofErr w:type="spellStart"/>
-      <w:r>
-        <w:rPr>
-          <w:b/>
-          <w:i/>
-        </w:rPr>
-        <w:t>document.getElementById</w:t>
-      </w:r>
-      <w:proofErr w:type="spellEnd"/>
-      <w:r>
-        <w:rPr>
-          <w:b/>
-          <w:i/>
-        </w:rPr>
-        <w:t>(‘</w:t>
-      </w:r>
-      <w:proofErr w:type="spellStart"/>
-      <w:r>
-        <w:rPr>
-          <w:b/>
-          <w:i/>
-        </w:rPr>
-        <w:t>text_id</w:t>
-      </w:r>
-      <w:proofErr w:type="spellEnd"/>
-      <w:r>
-        <w:rPr>
-          <w:b/>
-          <w:i/>
-        </w:rPr>
-        <w:t>’).</w:t>
-      </w:r>
-      <w:proofErr w:type="spellStart"/>
-      <w:r>
-        <w:rPr>
-          <w:b/>
-          <w:i/>
-        </w:rPr>
-        <w:t>val</w:t>
-      </w:r>
-      <w:proofErr w:type="spellEnd"/>
-      <w:r>
-        <w:rPr>
-          <w:b/>
-          <w:i/>
-        </w:rPr>
-        <w:t>)</w:t>
+        <w:lastRenderedPageBreak/>
+        <w:t>alert(document.getElementById(‘text_id’).val)</w:t>
       </w:r>
       <w:r>
         <w:rPr>
@@ -1926,15 +1649,7 @@
         </w:numPr>
       </w:pPr>
       <w:r>
-        <w:t xml:space="preserve">Using </w:t>
-      </w:r>
-      <w:proofErr w:type="spellStart"/>
-      <w:r>
-        <w:t>JQuery</w:t>
-      </w:r>
-      <w:proofErr w:type="spellEnd"/>
-      <w:r>
-        <w:t xml:space="preserve"> it would be </w:t>
+        <w:t xml:space="preserve">Using JQuery it would be </w:t>
       </w:r>
     </w:p>
     <w:p>
@@ -1952,39 +1667,7 @@
           <w:b/>
           <w:i/>
         </w:rPr>
-        <w:t>alert($(‘</w:t>
-      </w:r>
-      <w:proofErr w:type="spellStart"/>
-      <w:r>
-        <w:rPr>
-          <w:b/>
-          <w:i/>
-        </w:rPr>
-        <w:t>text_id</w:t>
-      </w:r>
-      <w:proofErr w:type="spellEnd"/>
-      <w:r>
-        <w:rPr>
-          <w:b/>
-          <w:i/>
-        </w:rPr>
-        <w:t>’).</w:t>
-      </w:r>
-      <w:proofErr w:type="spellStart"/>
-      <w:r>
-        <w:rPr>
-          <w:b/>
-          <w:i/>
-        </w:rPr>
-        <w:t>val</w:t>
-      </w:r>
-      <w:proofErr w:type="spellEnd"/>
-      <w:r>
-        <w:rPr>
-          <w:b/>
-          <w:i/>
-        </w:rPr>
-        <w:t>())</w:t>
+        <w:t>alert($(‘text_id’).val())</w:t>
       </w:r>
       <w:r>
         <w:rPr>
@@ -2019,16 +1702,7 @@
     <w:p/>
     <w:p>
       <w:r>
-        <w:lastRenderedPageBreak/>
-        <w:t xml:space="preserve">Instead of keeping the </w:t>
-      </w:r>
-      <w:proofErr w:type="spellStart"/>
-      <w:r>
-        <w:t>JQuery</w:t>
-      </w:r>
-      <w:proofErr w:type="spellEnd"/>
-      <w:r>
-        <w:t xml:space="preserve"> code in all the pages, it is kept inside one JavaScript file so that we can </w:t>
+        <w:t xml:space="preserve">Instead of keeping the JQuery code in all the pages, it is kept inside one JavaScript file so that we can </w:t>
       </w:r>
       <w:r>
         <w:t xml:space="preserve">improve the performance </w:t>
@@ -2092,7 +1766,7 @@
           <w:noProof/>
         </w:rPr>
         <w:drawing>
-          <wp:inline distT="0" distB="0" distL="0" distR="0">
+          <wp:inline distT="0" distB="0" distL="0" distR="0" wp14:anchorId="62AD0A2F" wp14:editId="236C8E7C">
             <wp:extent cx="5915025" cy="4953000"/>
             <wp:effectExtent l="0" t="0" r="9525" b="0"/>
             <wp:docPr id="1" name="Picture 1" descr="Description: C:\Users\tudip\Desktop\Yii_mvc.png"/>
@@ -2109,10 +1783,10 @@
                     </pic:cNvPicPr>
                   </pic:nvPicPr>
                   <pic:blipFill>
-                    <a:blip r:embed="rId14" cstate="print">
+                    <a:blip r:embed="rId15" cstate="print">
                       <a:extLst>
                         <a:ext uri="{28A0092B-C50C-407E-A947-70E740481C1C}">
-                          <a14:useLocalDpi xmlns="" xmlns:wpc="http://schemas.microsoft.com/office/word/2010/wordprocessingCanvas" xmlns:mc="http://schemas.openxmlformats.org/markup-compatibility/2006" xmlns:o="urn:schemas-microsoft-com:office:office" xmlns:v="urn:schemas-microsoft-com:vml" xmlns:wp14="http://schemas.microsoft.com/office/word/2010/wordprocessingDrawing" xmlns:w10="urn:schemas-microsoft-com:office:word" xmlns:w="http://schemas.openxmlformats.org/wordprocessingml/2006/main" xmlns:w14="http://schemas.microsoft.com/office/word/2010/wordml" xmlns:wpg="http://schemas.microsoft.com/office/word/2010/wordprocessingGroup" xmlns:wpi="http://schemas.microsoft.com/office/word/2010/wordprocessingInk" xmlns:wps="http://schemas.microsoft.com/office/word/2010/wordprocessingShape" xmlns:a14="http://schemas.microsoft.com/office/drawing/2010/main" val="0"/>
+                          <a14:useLocalDpi xmlns:a14="http://schemas.microsoft.com/office/drawing/2010/main" val="0"/>
                         </a:ext>
                       </a:extLst>
                     </a:blip>
@@ -2176,7 +1850,7 @@
       <w:r>
         <w:t xml:space="preserve">Assuming that application is host on </w:t>
       </w:r>
-      <w:hyperlink r:id="rId15" w:history="1">
+      <w:hyperlink r:id="rId16" w:history="1">
         <w:r>
           <w:rPr>
             <w:rStyle w:val="Hyperlink"/>
@@ -2211,7 +1885,7 @@
         </w:rPr>
         <w:t xml:space="preserve">URL </w:t>
       </w:r>
-      <w:hyperlink r:id="rId16" w:history="1">
+      <w:hyperlink r:id="rId17" w:history="1">
         <w:r>
           <w:rPr>
             <w:rStyle w:val="Hyperlink"/>
@@ -2285,7 +1959,6 @@
         <w:rPr>
           <w:rFonts w:cs="Times New Roman"/>
         </w:rPr>
-        <w:lastRenderedPageBreak/>
         <w:t>The bootstrap script creates an Application instance and runs it.</w:t>
       </w:r>
     </w:p>
@@ -2324,35 +1997,7 @@
         <w:rPr>
           <w:rFonts w:cs="Times New Roman"/>
         </w:rPr>
-        <w:t xml:space="preserve">The application determines the requested controller and action with the help of an application component named </w:t>
-      </w:r>
-      <w:proofErr w:type="spellStart"/>
-      <w:r>
-        <w:rPr>
-          <w:rFonts w:cs="Times New Roman"/>
-        </w:rPr>
-        <w:t>urlManager</w:t>
-      </w:r>
-      <w:proofErr w:type="spellEnd"/>
-      <w:r>
-        <w:rPr>
-          <w:rFonts w:cs="Times New Roman"/>
-        </w:rPr>
-        <w:t xml:space="preserve">. For this example, the controller is user, which refers to the </w:t>
-      </w:r>
-      <w:proofErr w:type="spellStart"/>
-      <w:r>
-        <w:rPr>
-          <w:rFonts w:cs="Times New Roman"/>
-        </w:rPr>
-        <w:t>UserController</w:t>
-      </w:r>
-      <w:proofErr w:type="spellEnd"/>
-      <w:r>
-        <w:rPr>
-          <w:rFonts w:cs="Times New Roman"/>
-        </w:rPr>
-        <w:t xml:space="preserve"> class; and the action is login, whose actual meaning is determined by the controller.</w:t>
+        <w:t>The application determines the requested controller and action with the help of an application component named urlManager. For this example, the controller is user, which refers to the UserController class; and the action is login, whose actual meaning is determined by the controller.</w:t>
       </w:r>
     </w:p>
     <w:p>
@@ -2371,21 +2016,7 @@
         <w:rPr>
           <w:rFonts w:cs="Times New Roman"/>
         </w:rPr>
-        <w:t xml:space="preserve">The application creates an instance of the requested controller to further handle the user request. The controller determines that the action show refers to a method named </w:t>
-      </w:r>
-      <w:proofErr w:type="spellStart"/>
-      <w:r>
-        <w:rPr>
-          <w:rFonts w:cs="Times New Roman"/>
-        </w:rPr>
-        <w:t>actionLogin</w:t>
-      </w:r>
-      <w:proofErr w:type="spellEnd"/>
-      <w:r>
-        <w:rPr>
-          <w:rFonts w:cs="Times New Roman"/>
-        </w:rPr>
-        <w:t xml:space="preserve"> in the controller class. It then creates and executes filters (e.g. </w:t>
+        <w:t xml:space="preserve">The application creates an instance of the requested controller to further handle the user request. The controller determines that the action show refers to a method named actionLogin in the controller class. It then creates and executes filters (e.g. </w:t>
       </w:r>
       <w:r>
         <w:rPr>
@@ -2473,21 +2104,7 @@
         <w:rPr>
           <w:rFonts w:cs="Times New Roman"/>
         </w:rPr>
-        <w:t>The view executes some widgets (</w:t>
-      </w:r>
-      <w:proofErr w:type="gramStart"/>
-      <w:r>
-        <w:rPr>
-          <w:rFonts w:cs="Times New Roman"/>
-        </w:rPr>
-        <w:t>If  Needed</w:t>
-      </w:r>
-      <w:proofErr w:type="gramEnd"/>
-      <w:r>
-        <w:rPr>
-          <w:rFonts w:cs="Times New Roman"/>
-        </w:rPr>
-        <w:t>).</w:t>
+        <w:t>The view executes some widgets (If  Needed).</w:t>
       </w:r>
     </w:p>
     <w:p>
@@ -2542,17 +2159,9 @@
     <w:p/>
     <w:p>
       <w:r>
-        <w:t xml:space="preserve">All the classes and methods are documented using </w:t>
-      </w:r>
-      <w:proofErr w:type="spellStart"/>
-      <w:r>
-        <w:t>PHPDoc</w:t>
-      </w:r>
-      <w:proofErr w:type="spellEnd"/>
-      <w:r>
-        <w:t xml:space="preserve"> (</w:t>
-      </w:r>
-      <w:hyperlink r:id="rId17" w:history="1">
+        <w:t>All the classes and methods are documented using PHPDoc (</w:t>
+      </w:r>
+      <w:hyperlink r:id="rId18" w:history="1">
         <w:r>
           <w:rPr>
             <w:rStyle w:val="Hyperlink"/>
@@ -2567,26 +2176,13 @@
         <w:t xml:space="preserve">, which resembles </w:t>
       </w:r>
       <w:r>
-        <w:t xml:space="preserve">standard </w:t>
-      </w:r>
-      <w:proofErr w:type="spellStart"/>
-      <w:r>
-        <w:t>Java</w:t>
+        <w:t>standard Java</w:t>
       </w:r>
       <w:r>
         <w:t>Doc</w:t>
       </w:r>
-      <w:proofErr w:type="spellEnd"/>
-      <w:r>
-        <w:t xml:space="preserve"> or </w:t>
-      </w:r>
-      <w:proofErr w:type="spellStart"/>
-      <w:r>
-        <w:t>DotNet</w:t>
-      </w:r>
-      <w:proofErr w:type="spellEnd"/>
-      <w:r>
-        <w:t xml:space="preserve"> documentation</w:t>
+      <w:r>
+        <w:t xml:space="preserve"> or DotNet documentation</w:t>
       </w:r>
       <w:r>
         <w:t xml:space="preserve"> output</w:t>
@@ -2606,24 +2202,16 @@
       <w:r>
         <w:t>documentation can be found inside (</w:t>
       </w:r>
-      <w:proofErr w:type="spellStart"/>
       <w:r>
         <w:rPr>
           <w:b/>
         </w:rPr>
-        <w:t>neato</w:t>
-      </w:r>
-      <w:proofErr w:type="spellEnd"/>
+        <w:t>neato/</w:t>
+      </w:r>
       <w:r>
         <w:rPr>
           <w:b/>
         </w:rPr>
-        <w:t>/</w:t>
-      </w:r>
-      <w:r>
-        <w:rPr>
-          <w:b/>
-        </w:rPr>
         <w:t>doc</w:t>
       </w:r>
       <w:r>
@@ -2642,23 +2230,7 @@
         <w:t>n actual</w:t>
       </w:r>
       <w:r>
-        <w:t xml:space="preserve"> </w:t>
-      </w:r>
-      <w:proofErr w:type="spellStart"/>
-      <w:r>
-        <w:t>PHPDoc</w:t>
-      </w:r>
-      <w:proofErr w:type="spellEnd"/>
-      <w:r>
-        <w:t xml:space="preserve"> for APIs. A reader can browse through classes using the left pan. He can also drill down and view methods/variables inside a class by clicking on “methods” link in a class’s </w:t>
-      </w:r>
-      <w:proofErr w:type="spellStart"/>
-      <w:r>
-        <w:t>PHPDoc</w:t>
-      </w:r>
-      <w:proofErr w:type="spellEnd"/>
-      <w:r>
-        <w:t>.</w:t>
+        <w:t xml:space="preserve"> PHPDoc for APIs. A reader can browse through classes using the left pan. He can also drill down and view methods/variables inside a class by clicking on “methods” link in a class’s PHPDoc.</w:t>
       </w:r>
     </w:p>
     <w:p/>
@@ -2667,8 +2239,9 @@
         <w:rPr>
           <w:noProof/>
         </w:rPr>
+        <w:lastRenderedPageBreak/>
         <w:drawing>
-          <wp:inline distT="0" distB="0" distL="0" distR="0">
+          <wp:inline distT="0" distB="0" distL="0" distR="0" wp14:anchorId="16A2E39F" wp14:editId="02030390">
             <wp:extent cx="5943600" cy="3343275"/>
             <wp:effectExtent l="0" t="0" r="0" b="9525"/>
             <wp:docPr id="2" name="Picture 1"/>
@@ -2685,10 +2258,10 @@
                     </pic:cNvPicPr>
                   </pic:nvPicPr>
                   <pic:blipFill>
-                    <a:blip r:embed="rId18" cstate="print">
+                    <a:blip r:embed="rId19" cstate="print">
                       <a:extLst>
                         <a:ext uri="{28A0092B-C50C-407E-A947-70E740481C1C}">
-                          <a14:useLocalDpi xmlns="" xmlns:wpc="http://schemas.microsoft.com/office/word/2010/wordprocessingCanvas" xmlns:mc="http://schemas.openxmlformats.org/markup-compatibility/2006" xmlns:o="urn:schemas-microsoft-com:office:office" xmlns:v="urn:schemas-microsoft-com:vml" xmlns:wp14="http://schemas.microsoft.com/office/word/2010/wordprocessingDrawing" xmlns:w10="urn:schemas-microsoft-com:office:word" xmlns:w="http://schemas.openxmlformats.org/wordprocessingml/2006/main" xmlns:w14="http://schemas.microsoft.com/office/word/2010/wordml" xmlns:wpg="http://schemas.microsoft.com/office/word/2010/wordprocessingGroup" xmlns:wpi="http://schemas.microsoft.com/office/word/2010/wordprocessingInk" xmlns:wps="http://schemas.microsoft.com/office/word/2010/wordprocessingShape" xmlns:a14="http://schemas.microsoft.com/office/drawing/2010/main" val="0"/>
+                          <a14:useLocalDpi xmlns:a14="http://schemas.microsoft.com/office/drawing/2010/main" val="0"/>
                         </a:ext>
                       </a:extLst>
                     </a:blip>
@@ -2724,7 +2297,6 @@
       </w:pPr>
       <w:bookmarkStart w:id="13" w:name="_Toc343816306"/>
       <w:r>
-        <w:lastRenderedPageBreak/>
         <w:t>Testing</w:t>
       </w:r>
       <w:bookmarkEnd w:id="13"/>
@@ -2743,7 +2315,7 @@
       <w:r>
         <w:t>PHP Unit (</w:t>
       </w:r>
-      <w:hyperlink r:id="rId19" w:history="1">
+      <w:hyperlink r:id="rId20" w:history="1">
         <w:r>
           <w:rPr>
             <w:rStyle w:val="Hyperlink"/>
@@ -2754,19 +2326,11 @@
       <w:r>
         <w:t>) is used to provide the required unit test coverage around the web services. All the test cases are kept inside (</w:t>
       </w:r>
-      <w:proofErr w:type="spellStart"/>
       <w:r>
         <w:rPr>
           <w:b/>
         </w:rPr>
-        <w:t>neato</w:t>
-      </w:r>
-      <w:proofErr w:type="spellEnd"/>
-      <w:r>
-        <w:rPr>
-          <w:b/>
-        </w:rPr>
-        <w:t>/protected/tests</w:t>
+        <w:t>neato/protected/tests</w:t>
       </w:r>
       <w:r>
         <w:t>) folder.</w:t>
@@ -2787,7 +2351,7 @@
       <w:r>
         <w:t>Selenium (</w:t>
       </w:r>
-      <w:hyperlink r:id="rId20" w:history="1">
+      <w:hyperlink r:id="rId21" w:history="1">
         <w:r>
           <w:rPr>
             <w:rStyle w:val="Hyperlink"/>
@@ -2846,19 +2410,11 @@
       <w:r>
         <w:t xml:space="preserve"> functional test case that covers end to end flow for an end user. It is kept inside (</w:t>
       </w:r>
-      <w:proofErr w:type="spellStart"/>
       <w:r>
         <w:rPr>
           <w:b/>
         </w:rPr>
-        <w:t>neato</w:t>
-      </w:r>
-      <w:proofErr w:type="spellEnd"/>
-      <w:r>
-        <w:rPr>
-          <w:b/>
-        </w:rPr>
-        <w:t>/protected/tests/functional</w:t>
+        <w:t>neato/protected/tests/functional</w:t>
       </w:r>
       <w:r>
         <w:t>) folder</w:t>
@@ -2882,7 +2438,7 @@
       <w:r>
         <w:t>The backend exposes a lot of web services that are used extensively by the robot and the smartphone apps. Use the web service test console (</w:t>
       </w:r>
-      <w:hyperlink r:id="rId21" w:history="1">
+      <w:hyperlink r:id="rId22" w:history="1">
         <w:r>
           <w:rPr>
             <w:rStyle w:val="Hyperlink"/>
@@ -2903,7 +2459,7 @@
     </w:p>
     <w:p/>
     <w:sectPr>
-      <w:footerReference w:type="default" r:id="rId22"/>
+      <w:footerReference w:type="default" r:id="rId23"/>
       <w:pgSz w:w="12240" w:h="15840"/>
       <w:pgMar w:top="1440" w:right="1440" w:bottom="1440" w:left="1440" w:header="720" w:footer="720" w:gutter="0"/>
       <w:cols w:space="720"/>
@@ -2914,7 +2470,7 @@
 </file>
 
 <file path=word/endnotes.xml><?xml version="1.0" encoding="utf-8"?>
-<w:endnotes xmlns:ve="http://schemas.openxmlformats.org/markup-compatibility/2006" xmlns:o="urn:schemas-microsoft-com:office:office" xmlns:r="http://schemas.openxmlformats.org/officeDocument/2006/relationships" xmlns:m="http://schemas.openxmlformats.org/officeDocument/2006/math" xmlns:v="urn:schemas-microsoft-com:vml" xmlns:wp="http://schemas.openxmlformats.org/drawingml/2006/wordprocessingDrawing" xmlns:w10="urn:schemas-microsoft-com:office:word" xmlns:w="http://schemas.openxmlformats.org/wordprocessingml/2006/main" xmlns:wne="http://schemas.microsoft.com/office/word/2006/wordml">
+<w:endnotes xmlns:wpc="http://schemas.microsoft.com/office/word/2010/wordprocessingCanvas" xmlns:mc="http://schemas.openxmlformats.org/markup-compatibility/2006" xmlns:o="urn:schemas-microsoft-com:office:office" xmlns:r="http://schemas.openxmlformats.org/officeDocument/2006/relationships" xmlns:m="http://schemas.openxmlformats.org/officeDocument/2006/math" xmlns:v="urn:schemas-microsoft-com:vml" xmlns:wp14="http://schemas.microsoft.com/office/word/2010/wordprocessingDrawing" xmlns:wp="http://schemas.openxmlformats.org/drawingml/2006/wordprocessingDrawing" xmlns:w10="urn:schemas-microsoft-com:office:word" xmlns:w="http://schemas.openxmlformats.org/wordprocessingml/2006/main" xmlns:w14="http://schemas.microsoft.com/office/word/2010/wordml" xmlns:wpg="http://schemas.microsoft.com/office/word/2010/wordprocessingGroup" xmlns:wpi="http://schemas.microsoft.com/office/word/2010/wordprocessingInk" xmlns:wne="http://schemas.microsoft.com/office/word/2006/wordml" xmlns:wps="http://schemas.microsoft.com/office/word/2010/wordprocessingShape" mc:Ignorable="w14 wp14">
   <w:endnote w:type="separator" w:id="-1">
     <w:p>
       <w:r>
@@ -2933,7 +2489,7 @@
 </file>
 
 <file path=word/footer1.xml><?xml version="1.0" encoding="utf-8"?>
-<w:ftr xmlns:ve="http://schemas.openxmlformats.org/markup-compatibility/2006" xmlns:o="urn:schemas-microsoft-com:office:office" xmlns:r="http://schemas.openxmlformats.org/officeDocument/2006/relationships" xmlns:m="http://schemas.openxmlformats.org/officeDocument/2006/math" xmlns:v="urn:schemas-microsoft-com:vml" xmlns:wp="http://schemas.openxmlformats.org/drawingml/2006/wordprocessingDrawing" xmlns:w10="urn:schemas-microsoft-com:office:word" xmlns:w="http://schemas.openxmlformats.org/wordprocessingml/2006/main" xmlns:wne="http://schemas.microsoft.com/office/word/2006/wordml">
+<w:ftr xmlns:wpc="http://schemas.microsoft.com/office/word/2010/wordprocessingCanvas" xmlns:mc="http://schemas.openxmlformats.org/markup-compatibility/2006" xmlns:o="urn:schemas-microsoft-com:office:office" xmlns:r="http://schemas.openxmlformats.org/officeDocument/2006/relationships" xmlns:m="http://schemas.openxmlformats.org/officeDocument/2006/math" xmlns:v="urn:schemas-microsoft-com:vml" xmlns:wp14="http://schemas.microsoft.com/office/word/2010/wordprocessingDrawing" xmlns:wp="http://schemas.openxmlformats.org/drawingml/2006/wordprocessingDrawing" xmlns:w10="urn:schemas-microsoft-com:office:word" xmlns:w="http://schemas.openxmlformats.org/wordprocessingml/2006/main" xmlns:w14="http://schemas.microsoft.com/office/word/2010/wordml" xmlns:wpg="http://schemas.microsoft.com/office/word/2010/wordprocessingGroup" xmlns:wpi="http://schemas.microsoft.com/office/word/2010/wordprocessingInk" xmlns:wne="http://schemas.microsoft.com/office/word/2006/wordml" xmlns:wps="http://schemas.microsoft.com/office/word/2010/wordprocessingShape" mc:Ignorable="w14 wp14">
   <w:p>
     <w:pPr>
       <w:pStyle w:val="Footer"/>
@@ -2969,7 +2525,7 @@
       <w:rPr>
         <w:noProof/>
       </w:rPr>
-      <w:t>1</w:t>
+      <w:t>4</w:t>
     </w:r>
     <w:r>
       <w:fldChar w:fldCharType="end"/>
@@ -2984,7 +2540,7 @@
 </file>
 
 <file path=word/footnotes.xml><?xml version="1.0" encoding="utf-8"?>
-<w:footnotes xmlns:ve="http://schemas.openxmlformats.org/markup-compatibility/2006" xmlns:o="urn:schemas-microsoft-com:office:office" xmlns:r="http://schemas.openxmlformats.org/officeDocument/2006/relationships" xmlns:m="http://schemas.openxmlformats.org/officeDocument/2006/math" xmlns:v="urn:schemas-microsoft-com:vml" xmlns:wp="http://schemas.openxmlformats.org/drawingml/2006/wordprocessingDrawing" xmlns:w10="urn:schemas-microsoft-com:office:word" xmlns:w="http://schemas.openxmlformats.org/wordprocessingml/2006/main" xmlns:wne="http://schemas.microsoft.com/office/word/2006/wordml">
+<w:footnotes xmlns:wpc="http://schemas.microsoft.com/office/word/2010/wordprocessingCanvas" xmlns:mc="http://schemas.openxmlformats.org/markup-compatibility/2006" xmlns:o="urn:schemas-microsoft-com:office:office" xmlns:r="http://schemas.openxmlformats.org/officeDocument/2006/relationships" xmlns:m="http://schemas.openxmlformats.org/officeDocument/2006/math" xmlns:v="urn:schemas-microsoft-com:vml" xmlns:wp14="http://schemas.microsoft.com/office/word/2010/wordprocessingDrawing" xmlns:wp="http://schemas.openxmlformats.org/drawingml/2006/wordprocessingDrawing" xmlns:w10="urn:schemas-microsoft-com:office:word" xmlns:w="http://schemas.openxmlformats.org/wordprocessingml/2006/main" xmlns:w14="http://schemas.microsoft.com/office/word/2010/wordml" xmlns:wpg="http://schemas.microsoft.com/office/word/2010/wordprocessingGroup" xmlns:wpi="http://schemas.microsoft.com/office/word/2010/wordprocessingInk" xmlns:wne="http://schemas.microsoft.com/office/word/2006/wordml" xmlns:wps="http://schemas.microsoft.com/office/word/2010/wordprocessingShape" mc:Ignorable="w14 wp14">
   <w:footnote w:type="separator" w:id="-1">
     <w:p>
       <w:r>
@@ -3003,7 +2559,7 @@
 </file>
 
 <file path=word/numbering.xml><?xml version="1.0" encoding="utf-8"?>
-<w:numbering xmlns:ve="http://schemas.openxmlformats.org/markup-compatibility/2006" xmlns:o="urn:schemas-microsoft-com:office:office" xmlns:r="http://schemas.openxmlformats.org/officeDocument/2006/relationships" xmlns:m="http://schemas.openxmlformats.org/officeDocument/2006/math" xmlns:v="urn:schemas-microsoft-com:vml" xmlns:wp="http://schemas.openxmlformats.org/drawingml/2006/wordprocessingDrawing" xmlns:w10="urn:schemas-microsoft-com:office:word" xmlns:w="http://schemas.openxmlformats.org/wordprocessingml/2006/main" xmlns:wne="http://schemas.microsoft.com/office/word/2006/wordml">
+<w:numbering xmlns:wpc="http://schemas.microsoft.com/office/word/2010/wordprocessingCanvas" xmlns:mc="http://schemas.openxmlformats.org/markup-compatibility/2006" xmlns:o="urn:schemas-microsoft-com:office:office" xmlns:r="http://schemas.openxmlformats.org/officeDocument/2006/relationships" xmlns:m="http://schemas.openxmlformats.org/officeDocument/2006/math" xmlns:v="urn:schemas-microsoft-com:vml" xmlns:wp14="http://schemas.microsoft.com/office/word/2010/wordprocessingDrawing" xmlns:wp="http://schemas.openxmlformats.org/drawingml/2006/wordprocessingDrawing" xmlns:w10="urn:schemas-microsoft-com:office:word" xmlns:w="http://schemas.openxmlformats.org/wordprocessingml/2006/main" xmlns:w14="http://schemas.microsoft.com/office/word/2010/wordml" xmlns:wpg="http://schemas.microsoft.com/office/word/2010/wordprocessingGroup" xmlns:wpi="http://schemas.microsoft.com/office/word/2010/wordprocessingInk" xmlns:wne="http://schemas.microsoft.com/office/word/2006/wordml" xmlns:wps="http://schemas.microsoft.com/office/word/2010/wordprocessingShape" mc:Ignorable="w14 wp14">
   <w:abstractNum w:abstractNumId="0">
     <w:nsid w:val="014A1E91"/>
     <w:multiLevelType w:val="hybridMultilevel"/>
@@ -4142,7 +3698,7 @@
 </file>
 
 <file path=word/styles.xml><?xml version="1.0" encoding="utf-8"?>
-<w:styles xmlns:r="http://schemas.openxmlformats.org/officeDocument/2006/relationships" xmlns:w="http://schemas.openxmlformats.org/wordprocessingml/2006/main">
+<w:styles xmlns:mc="http://schemas.openxmlformats.org/markup-compatibility/2006" xmlns:r="http://schemas.openxmlformats.org/officeDocument/2006/relationships" xmlns:w="http://schemas.openxmlformats.org/wordprocessingml/2006/main" xmlns:w14="http://schemas.microsoft.com/office/word/2010/wordml" mc:Ignorable="w14">
   <w:docDefaults>
     <w:rPrDefault>
       <w:rPr>
@@ -4385,7 +3941,6 @@
     <w:uiPriority w:val="99"/>
     <w:semiHidden/>
     <w:unhideWhenUsed/>
-    <w:qFormat/>
     <w:tblPr>
       <w:tblInd w:w="0" w:type="dxa"/>
       <w:tblCellMar>
@@ -4952,6 +4507,7 @@
   <w:style w:type="character" w:default="1" w:styleId="DefaultParagraphFont">
     <w:name w:val="Default Paragraph Font"/>
     <w:uiPriority w:val="1"/>
+    <w:semiHidden/>
     <w:unhideWhenUsed/>
   </w:style>
   <w:style w:type="table" w:default="1" w:styleId="TableNormal">
@@ -4959,7 +4515,6 @@
     <w:uiPriority w:val="99"/>
     <w:semiHidden/>
     <w:unhideWhenUsed/>
-    <w:qFormat/>
     <w:tblPr>
       <w:tblInd w:w="0" w:type="dxa"/>
       <w:tblCellMar>
@@ -5580,7 +5135,7 @@
 </file>
 
 <file path=customXml/itemProps1.xml><?xml version="1.0" encoding="utf-8"?>
-<ds:datastoreItem xmlns:ds="http://schemas.openxmlformats.org/officeDocument/2006/customXml" ds:itemID="{1E1C4DA0-33AF-48DE-9703-4A9ABE280143}">
+<ds:datastoreItem xmlns:ds="http://schemas.openxmlformats.org/officeDocument/2006/customXml" ds:itemID="{FDF2CD65-AD3F-46A1-81DA-EB2E99C1E5D0}">
   <ds:schemaRefs>
     <ds:schemaRef ds:uri="http://schemas.openxmlformats.org/officeDocument/2006/bibliography"/>
   </ds:schemaRefs>

</xml_diff>